<commit_message>
pdf actualizado , portada actualizada
</commit_message>
<xml_diff>
--- a/Practica-IS/ProyectoIS-Videoclub (1).docx
+++ b/Practica-IS/ProyectoIS-Videoclub (1).docx
@@ -5,149 +5,309 @@
   <w:body>
     <w:p>
       <w:pPr>
-        <w:jc w:val="both"/>
-      </w:pPr>
-      <w:r>
-        <w:rPr>
-          <w:sz w:val="72"/>
+        <w:jc w:val="center"/>
+        <w:rPr>
+          <w:sz w:val="28"/>
+        </w:rPr>
+      </w:pPr>
+      <w:r>
+        <w:rPr>
+          <w:noProof/>
+        </w:rPr>
+        <w:drawing>
+          <wp:inline distT="0" distB="0" distL="0" distR="0">
+            <wp:extent cx="2156604" cy="2470717"/>
+            <wp:effectExtent l="0" t="0" r="0" b="0"/>
+            <wp:docPr id="2" name="Imagen 2" descr="http://www.ucm.es/centros/webs/d195/media/ucm.gif"/>
+            <wp:cNvGraphicFramePr>
+              <a:graphicFrameLocks xmlns:a="http://schemas.openxmlformats.org/drawingml/2006/main" noChangeAspect="1"/>
+            </wp:cNvGraphicFramePr>
+            <a:graphic xmlns:a="http://schemas.openxmlformats.org/drawingml/2006/main">
+              <a:graphicData uri="http://schemas.openxmlformats.org/drawingml/2006/picture">
+                <pic:pic xmlns:pic="http://schemas.openxmlformats.org/drawingml/2006/picture">
+                  <pic:nvPicPr>
+                    <pic:cNvPr id="0" name="Picture 1" descr="http://www.ucm.es/centros/webs/d195/media/ucm.gif"/>
+                    <pic:cNvPicPr>
+                      <a:picLocks noChangeAspect="1" noChangeArrowheads="1"/>
+                    </pic:cNvPicPr>
+                  </pic:nvPicPr>
+                  <pic:blipFill>
+                    <a:blip r:embed="rId9" cstate="print">
+                      <a:extLst>
+                        <a:ext uri="{28A0092B-C50C-407E-A947-70E740481C1C}">
+                          <a14:useLocalDpi xmlns:a14="http://schemas.microsoft.com/office/drawing/2010/main" val="0"/>
+                        </a:ext>
+                      </a:extLst>
+                    </a:blip>
+                    <a:srcRect/>
+                    <a:stretch>
+                      <a:fillRect/>
+                    </a:stretch>
+                  </pic:blipFill>
+                  <pic:spPr bwMode="auto">
+                    <a:xfrm>
+                      <a:off x="0" y="0"/>
+                      <a:ext cx="2157572" cy="2471826"/>
+                    </a:xfrm>
+                    <a:prstGeom prst="rect">
+                      <a:avLst/>
+                    </a:prstGeom>
+                    <a:noFill/>
+                    <a:ln>
+                      <a:noFill/>
+                    </a:ln>
+                  </pic:spPr>
+                </pic:pic>
+              </a:graphicData>
+            </a:graphic>
+          </wp:inline>
+        </w:drawing>
+      </w:r>
+    </w:p>
+    <w:p>
+      <w:pPr>
+        <w:jc w:val="center"/>
+        <w:rPr>
+          <w:sz w:val="28"/>
+        </w:rPr>
+      </w:pPr>
+    </w:p>
+    <w:p>
+      <w:pPr>
+        <w:jc w:val="center"/>
+        <w:rPr>
+          <w:sz w:val="28"/>
+        </w:rPr>
+      </w:pPr>
+      <w:r>
+        <w:rPr>
+          <w:sz w:val="28"/>
+        </w:rPr>
+        <w:t xml:space="preserve">Ingeniería del Software </w:t>
+      </w:r>
+    </w:p>
+    <w:p>
+      <w:pPr>
+        <w:jc w:val="center"/>
+        <w:rPr>
+          <w:sz w:val="28"/>
+        </w:rPr>
+      </w:pPr>
+    </w:p>
+    <w:p>
+      <w:pPr>
+        <w:jc w:val="center"/>
+        <w:rPr>
+          <w:sz w:val="28"/>
+        </w:rPr>
+      </w:pPr>
+      <w:r>
+        <w:rPr>
+          <w:sz w:val="28"/>
           <w:u w:val="single"/>
         </w:rPr>
-        <w:t xml:space="preserve">GAME </w:t>
-      </w:r>
-      <w:r>
-        <w:rPr>
-          <w:sz w:val="72"/>
+        <w:t>Titulación:</w:t>
+      </w:r>
+      <w:r>
+        <w:rPr>
+          <w:sz w:val="28"/>
+        </w:rPr>
+        <w:t xml:space="preserve"> Grado en Ingeniería del Software</w:t>
+      </w:r>
+    </w:p>
+    <w:p>
+      <w:pPr>
+        <w:jc w:val="center"/>
+        <w:rPr>
+          <w:i/>
+          <w:sz w:val="28"/>
           <w:u w:val="single"/>
         </w:rPr>
-        <w:t>CLUB</w:t>
-      </w:r>
-    </w:p>
-    <w:p>
-      <w:pPr>
-        <w:jc w:val="both"/>
-      </w:pPr>
-    </w:p>
-    <w:p>
-      <w:pPr>
-        <w:jc w:val="both"/>
-      </w:pPr>
-    </w:p>
-    <w:p>
-      <w:pPr>
-        <w:jc w:val="both"/>
-      </w:pPr>
-    </w:p>
-    <w:p>
-      <w:pPr>
-        <w:jc w:val="both"/>
-      </w:pPr>
-    </w:p>
-    <w:p>
-      <w:pPr>
-        <w:jc w:val="both"/>
-      </w:pPr>
-    </w:p>
-    <w:p>
-      <w:pPr>
-        <w:jc w:val="both"/>
-      </w:pPr>
-    </w:p>
-    <w:p>
-      <w:pPr>
-        <w:jc w:val="both"/>
-      </w:pPr>
-    </w:p>
-    <w:p>
-      <w:pPr>
-        <w:jc w:val="both"/>
-      </w:pPr>
-    </w:p>
-    <w:p>
-      <w:pPr>
-        <w:jc w:val="both"/>
-      </w:pPr>
-    </w:p>
-    <w:p>
-      <w:pPr>
-        <w:jc w:val="both"/>
-      </w:pPr>
-    </w:p>
-    <w:p>
-      <w:pPr>
-        <w:jc w:val="both"/>
-      </w:pPr>
-    </w:p>
-    <w:p>
-      <w:pPr>
-        <w:jc w:val="both"/>
-      </w:pPr>
-    </w:p>
-    <w:p>
-      <w:pPr>
-        <w:jc w:val="both"/>
-      </w:pPr>
-    </w:p>
-    <w:p>
-      <w:pPr>
-        <w:jc w:val="both"/>
-      </w:pPr>
-    </w:p>
-    <w:p>
-      <w:pPr>
-        <w:jc w:val="both"/>
-      </w:pPr>
-    </w:p>
-    <w:p>
-      <w:pPr>
-        <w:jc w:val="both"/>
-      </w:pPr>
-    </w:p>
-    <w:p>
-      <w:pPr>
-        <w:jc w:val="both"/>
-      </w:pPr>
-    </w:p>
-    <w:p>
-      <w:pPr>
-        <w:jc w:val="both"/>
-      </w:pPr>
-    </w:p>
-    <w:p>
-      <w:pPr>
-        <w:jc w:val="both"/>
       </w:pPr>
       <w:r>
         <w:rPr>
           <w:sz w:val="28"/>
+          <w:u w:val="single"/>
+        </w:rPr>
+        <w:t xml:space="preserve">Entrega Documentación Aplicación </w:t>
+      </w:r>
+      <w:r>
+        <w:rPr>
+          <w:i/>
+          <w:sz w:val="28"/>
+          <w:u w:val="single"/>
+        </w:rPr>
+        <w:t>“GAMECLUB”</w:t>
+      </w:r>
+    </w:p>
+    <w:p>
+      <w:pPr>
+        <w:jc w:val="center"/>
+        <w:rPr>
+          <w:sz w:val="28"/>
+        </w:rPr>
+      </w:pPr>
+      <w:r>
+        <w:rPr>
+          <w:sz w:val="28"/>
+        </w:rPr>
+        <w:t>Curso 2012-2013</w:t>
+      </w:r>
+    </w:p>
+    <w:p>
+      <w:pPr>
+        <w:jc w:val="center"/>
+        <w:rPr>
+          <w:sz w:val="28"/>
+        </w:rPr>
+      </w:pPr>
+      <w:r>
+        <w:rPr>
+          <w:sz w:val="28"/>
+          <w:u w:val="single"/>
+        </w:rPr>
+        <w:t>Profesor:</w:t>
+      </w:r>
+      <w:r>
+        <w:rPr>
+          <w:sz w:val="28"/>
+        </w:rPr>
+        <w:t xml:space="preserve"> Pablo </w:t>
+      </w:r>
+      <w:proofErr w:type="spellStart"/>
+      <w:r>
+        <w:rPr>
+          <w:sz w:val="28"/>
+        </w:rPr>
+        <w:t>Gervás</w:t>
+      </w:r>
+      <w:proofErr w:type="spellEnd"/>
+      <w:r>
+        <w:rPr>
+          <w:sz w:val="28"/>
+        </w:rPr>
+        <w:t xml:space="preserve"> Gómez-Navarro</w:t>
+      </w:r>
+    </w:p>
+    <w:p>
+      <w:pPr>
+        <w:jc w:val="center"/>
+        <w:rPr>
+          <w:sz w:val="28"/>
+        </w:rPr>
+      </w:pPr>
+    </w:p>
+    <w:p>
+      <w:pPr>
+        <w:jc w:val="center"/>
+        <w:rPr>
+          <w:sz w:val="28"/>
+        </w:rPr>
+      </w:pPr>
+    </w:p>
+    <w:p>
+      <w:pPr>
+        <w:jc w:val="center"/>
+        <w:rPr>
+          <w:sz w:val="28"/>
+        </w:rPr>
+      </w:pPr>
+    </w:p>
+    <w:p>
+      <w:pPr>
+        <w:jc w:val="center"/>
+        <w:rPr>
+          <w:sz w:val="28"/>
+        </w:rPr>
+      </w:pPr>
+      <w:bookmarkStart w:id="0" w:name="_GoBack"/>
+      <w:bookmarkEnd w:id="0"/>
+    </w:p>
+    <w:p>
+      <w:pPr>
+        <w:jc w:val="center"/>
+        <w:rPr>
+          <w:sz w:val="28"/>
+        </w:rPr>
+      </w:pPr>
+    </w:p>
+    <w:p>
+      <w:pPr>
+        <w:jc w:val="center"/>
+        <w:rPr>
+          <w:sz w:val="28"/>
+        </w:rPr>
+      </w:pPr>
+    </w:p>
+    <w:p>
+      <w:pPr>
+        <w:jc w:val="center"/>
+        <w:rPr>
+          <w:sz w:val="28"/>
+        </w:rPr>
+      </w:pPr>
+    </w:p>
+    <w:p>
+      <w:pPr>
+        <w:jc w:val="center"/>
+        <w:rPr>
+          <w:sz w:val="28"/>
+          <w:u w:val="single"/>
+        </w:rPr>
+      </w:pPr>
+      <w:r>
+        <w:rPr>
+          <w:sz w:val="28"/>
+          <w:u w:val="single"/>
+        </w:rPr>
+        <w:t>Participantes:</w:t>
+      </w:r>
+    </w:p>
+    <w:p>
+      <w:pPr>
+        <w:jc w:val="center"/>
+        <w:rPr>
+          <w:sz w:val="28"/>
+        </w:rPr>
+      </w:pPr>
+      <w:r>
+        <w:rPr>
+          <w:sz w:val="28"/>
         </w:rPr>
         <w:t>Juan Luis Pérez Valbuena</w:t>
       </w:r>
     </w:p>
     <w:p>
       <w:pPr>
-        <w:jc w:val="both"/>
-      </w:pPr>
-      <w:r>
+        <w:jc w:val="center"/>
         <w:rPr>
           <w:sz w:val="28"/>
         </w:rPr>
+      </w:pPr>
+      <w:r>
+        <w:rPr>
+          <w:sz w:val="28"/>
+        </w:rPr>
         <w:t>Emilio Álvarez Piñeiro</w:t>
       </w:r>
     </w:p>
     <w:p>
       <w:pPr>
-        <w:jc w:val="both"/>
-      </w:pPr>
-      <w:r>
+        <w:jc w:val="center"/>
         <w:rPr>
           <w:sz w:val="28"/>
         </w:rPr>
+      </w:pPr>
+      <w:r>
+        <w:rPr>
+          <w:sz w:val="28"/>
+        </w:rPr>
         <w:t>Daniel Serrano Torres</w:t>
       </w:r>
     </w:p>
     <w:p>
       <w:pPr>
-        <w:jc w:val="both"/>
+        <w:jc w:val="center"/>
         <w:rPr>
           <w:sz w:val="28"/>
         </w:rPr>
@@ -158,14 +318,6 @@
         </w:rPr>
         <w:t>Álvaro Quesada Pimentel</w:t>
       </w:r>
-    </w:p>
-    <w:p>
-      <w:pPr>
-        <w:jc w:val="both"/>
-        <w:rPr>
-          <w:sz w:val="28"/>
-        </w:rPr>
-      </w:pPr>
       <w:r>
         <w:rPr>
           <w:sz w:val="28"/>
@@ -6590,14 +6742,14 @@
       <w:pPr>
         <w:pStyle w:val="Ttulo1"/>
       </w:pPr>
-      <w:bookmarkStart w:id="0" w:name="_Toc357438503"/>
-      <w:bookmarkStart w:id="1" w:name="_Toc357440469"/>
+      <w:bookmarkStart w:id="1" w:name="_Toc357438503"/>
+      <w:bookmarkStart w:id="2" w:name="_Toc357440469"/>
       <w:r>
         <w:lastRenderedPageBreak/>
         <w:t>Historia</w:t>
       </w:r>
-      <w:bookmarkEnd w:id="0"/>
       <w:bookmarkEnd w:id="1"/>
+      <w:bookmarkEnd w:id="2"/>
       <w:r>
         <w:fldChar w:fldCharType="begin"/>
       </w:r>
@@ -6898,8 +7050,6 @@
         </w:rPr>
         <w:t>). Y el usuario se niega a pagar y se le da de baja (</w:t>
       </w:r>
-      <w:bookmarkStart w:id="2" w:name="_GoBack"/>
-      <w:bookmarkEnd w:id="2"/>
       <w:r>
         <w:rPr>
           <w:b/>
@@ -16291,7 +16441,7 @@
                     <pic:cNvPicPr preferRelativeResize="0"/>
                   </pic:nvPicPr>
                   <pic:blipFill>
-                    <a:blip r:embed="rId9" cstate="print"/>
+                    <a:blip r:embed="rId10" cstate="print"/>
                     <a:stretch>
                       <a:fillRect/>
                     </a:stretch>
@@ -35871,7 +36021,7 @@
                     <pic:cNvPicPr/>
                   </pic:nvPicPr>
                   <pic:blipFill>
-                    <a:blip r:embed="rId10" cstate="print">
+                    <a:blip r:embed="rId11" cstate="print">
                       <a:extLst>
                         <a:ext uri="{28A0092B-C50C-407E-A947-70E740481C1C}">
                           <a14:useLocalDpi xmlns:a14="http://schemas.microsoft.com/office/drawing/2010/main" val="0"/>
@@ -36007,7 +36157,7 @@
                     <pic:cNvPicPr/>
                   </pic:nvPicPr>
                   <pic:blipFill>
-                    <a:blip r:embed="rId11" cstate="print">
+                    <a:blip r:embed="rId12" cstate="print">
                       <a:extLst>
                         <a:ext uri="{28A0092B-C50C-407E-A947-70E740481C1C}">
                           <a14:useLocalDpi xmlns:a14="http://schemas.microsoft.com/office/drawing/2010/main" val="0"/>
@@ -36187,7 +36337,7 @@
                     <pic:cNvPicPr/>
                   </pic:nvPicPr>
                   <pic:blipFill>
-                    <a:blip r:embed="rId12" cstate="print">
+                    <a:blip r:embed="rId13" cstate="print">
                       <a:extLst>
                         <a:ext uri="{28A0092B-C50C-407E-A947-70E740481C1C}">
                           <a14:useLocalDpi xmlns:a14="http://schemas.microsoft.com/office/drawing/2010/main" val="0"/>
@@ -36265,7 +36415,7 @@
                     <pic:cNvPicPr/>
                   </pic:nvPicPr>
                   <pic:blipFill>
-                    <a:blip r:embed="rId13" cstate="print">
+                    <a:blip r:embed="rId14" cstate="print">
                       <a:extLst>
                         <a:ext uri="{28A0092B-C50C-407E-A947-70E740481C1C}">
                           <a14:useLocalDpi xmlns:a14="http://schemas.microsoft.com/office/drawing/2010/main" val="0"/>
@@ -36368,7 +36518,7 @@
                     <pic:cNvPicPr/>
                   </pic:nvPicPr>
                   <pic:blipFill>
-                    <a:blip r:embed="rId14" cstate="print">
+                    <a:blip r:embed="rId15" cstate="print">
                       <a:extLst>
                         <a:ext uri="{28A0092B-C50C-407E-A947-70E740481C1C}">
                           <a14:useLocalDpi xmlns:a14="http://schemas.microsoft.com/office/drawing/2010/main" val="0"/>
@@ -36444,7 +36594,7 @@
                     <pic:cNvPicPr/>
                   </pic:nvPicPr>
                   <pic:blipFill>
-                    <a:blip r:embed="rId15" cstate="print">
+                    <a:blip r:embed="rId16" cstate="print">
                       <a:extLst>
                         <a:ext uri="{28A0092B-C50C-407E-A947-70E740481C1C}">
                           <a14:useLocalDpi xmlns:a14="http://schemas.microsoft.com/office/drawing/2010/main" val="0"/>
@@ -36557,7 +36707,7 @@
                     <pic:cNvPicPr/>
                   </pic:nvPicPr>
                   <pic:blipFill>
-                    <a:blip r:embed="rId16" cstate="print">
+                    <a:blip r:embed="rId17" cstate="print">
                       <a:extLst>
                         <a:ext uri="{28A0092B-C50C-407E-A947-70E740481C1C}">
                           <a14:useLocalDpi xmlns:a14="http://schemas.microsoft.com/office/drawing/2010/main" val="0"/>
@@ -36646,7 +36796,7 @@
                     <pic:cNvPicPr/>
                   </pic:nvPicPr>
                   <pic:blipFill>
-                    <a:blip r:embed="rId17" cstate="print">
+                    <a:blip r:embed="rId18" cstate="print">
                       <a:extLst>
                         <a:ext uri="{28A0092B-C50C-407E-A947-70E740481C1C}">
                           <a14:useLocalDpi xmlns:a14="http://schemas.microsoft.com/office/drawing/2010/main" val="0"/>
@@ -36720,7 +36870,7 @@
                     <pic:cNvPicPr/>
                   </pic:nvPicPr>
                   <pic:blipFill>
-                    <a:blip r:embed="rId18" cstate="print">
+                    <a:blip r:embed="rId19" cstate="print">
                       <a:extLst>
                         <a:ext uri="{28A0092B-C50C-407E-A947-70E740481C1C}">
                           <a14:useLocalDpi xmlns:a14="http://schemas.microsoft.com/office/drawing/2010/main" val="0"/>
@@ -36788,7 +36938,7 @@
                     <pic:cNvPicPr/>
                   </pic:nvPicPr>
                   <pic:blipFill>
-                    <a:blip r:embed="rId19" cstate="print">
+                    <a:blip r:embed="rId20" cstate="print">
                       <a:extLst>
                         <a:ext uri="{28A0092B-C50C-407E-A947-70E740481C1C}">
                           <a14:useLocalDpi xmlns:a14="http://schemas.microsoft.com/office/drawing/2010/main" val="0"/>
@@ -36857,7 +37007,7 @@
                     <pic:cNvPicPr/>
                   </pic:nvPicPr>
                   <pic:blipFill>
-                    <a:blip r:embed="rId20" cstate="print">
+                    <a:blip r:embed="rId21" cstate="print">
                       <a:extLst>
                         <a:ext uri="{28A0092B-C50C-407E-A947-70E740481C1C}">
                           <a14:useLocalDpi xmlns:a14="http://schemas.microsoft.com/office/drawing/2010/main" val="0"/>
@@ -36933,7 +37083,7 @@
                     <pic:cNvPicPr/>
                   </pic:nvPicPr>
                   <pic:blipFill>
-                    <a:blip r:embed="rId21" cstate="print">
+                    <a:blip r:embed="rId22" cstate="print">
                       <a:extLst>
                         <a:ext uri="{28A0092B-C50C-407E-A947-70E740481C1C}">
                           <a14:useLocalDpi xmlns:a14="http://schemas.microsoft.com/office/drawing/2010/main" val="0"/>
@@ -36984,8 +37134,8 @@
       </w:pPr>
     </w:p>
     <w:sectPr>
-      <w:headerReference w:type="default" r:id="rId22"/>
-      <w:footerReference w:type="default" r:id="rId23"/>
+      <w:headerReference w:type="default" r:id="rId23"/>
+      <w:footerReference w:type="default" r:id="rId24"/>
       <w:type w:val="continuous"/>
       <w:pgSz w:w="12240" w:h="15840"/>
       <w:pgMar w:top="1440" w:right="1440" w:bottom="1440" w:left="1440" w:header="720" w:footer="720" w:gutter="0"/>
@@ -37050,12 +37200,10 @@
             <w:sdtPr>
               <w:alias w:val="Compañía"/>
               <w:id w:val="1096524089"/>
-              <w:placeholder>
-                <w:docPart w:val="008D6106064147BC88ECB6A050314BB9"/>
-              </w:placeholder>
               <w:dataBinding w:prefixMappings="xmlns:ns0='http://schemas.openxmlformats.org/officeDocument/2006/extended-properties'" w:xpath="/ns0:Properties[1]/ns0:Company[1]" w:storeItemID="{6668398D-A668-4E3E-A5EB-62B293D839F1}"/>
               <w:text/>
             </w:sdtPr>
+            <w:sdtEndPr/>
             <w:sdtContent>
               <w:proofErr w:type="spellStart"/>
               <w:r>
@@ -37083,7 +37231,7 @@
             <w:rPr>
               <w:noProof/>
             </w:rPr>
-            <w:t>Planificación</w:t>
+            <w:t>Diagramas</w:t>
           </w:r>
           <w:r>
             <w:fldChar w:fldCharType="end"/>
@@ -37119,7 +37267,7 @@
               <w:noProof/>
               <w:color w:val="FFFFFF" w:themeColor="background1"/>
             </w:rPr>
-            <w:t>22</w:t>
+            <w:t>50</w:t>
           </w:r>
           <w:r>
             <w:rPr>
@@ -44528,526 +44676,6 @@
 </w:styles>
 </file>
 
-<file path=word/glossary/document.xml><?xml version="1.0" encoding="utf-8"?>
-<w:glossaryDocument xmlns:wpc="http://schemas.microsoft.com/office/word/2010/wordprocessingCanvas" xmlns:mc="http://schemas.openxmlformats.org/markup-compatibility/2006" xmlns:o="urn:schemas-microsoft-com:office:office" xmlns:r="http://schemas.openxmlformats.org/officeDocument/2006/relationships" xmlns:m="http://schemas.openxmlformats.org/officeDocument/2006/math" xmlns:v="urn:schemas-microsoft-com:vml" xmlns:wp14="http://schemas.microsoft.com/office/word/2010/wordprocessingDrawing" xmlns:wp="http://schemas.openxmlformats.org/drawingml/2006/wordprocessingDrawing" xmlns:w10="urn:schemas-microsoft-com:office:word" xmlns:w="http://schemas.openxmlformats.org/wordprocessingml/2006/main" xmlns:w14="http://schemas.microsoft.com/office/word/2010/wordml" xmlns:wpg="http://schemas.microsoft.com/office/word/2010/wordprocessingGroup" xmlns:wpi="http://schemas.microsoft.com/office/word/2010/wordprocessingInk" xmlns:wne="http://schemas.microsoft.com/office/word/2006/wordml" xmlns:wps="http://schemas.microsoft.com/office/word/2010/wordprocessingShape" mc:Ignorable="w14 wp14"/>
-</file>
-
-<file path=word/glossary/fontTable.xml><?xml version="1.0" encoding="utf-8"?>
-<w:fonts xmlns:mc="http://schemas.openxmlformats.org/markup-compatibility/2006" xmlns:r="http://schemas.openxmlformats.org/officeDocument/2006/relationships" xmlns:w="http://schemas.openxmlformats.org/wordprocessingml/2006/main" xmlns:w14="http://schemas.microsoft.com/office/word/2010/wordml" mc:Ignorable="w14">
-  <w:font w:name="Arial">
-    <w:panose1 w:val="020B0604020202020204"/>
-    <w:charset w:val="00"/>
-    <w:family w:val="swiss"/>
-    <w:pitch w:val="variable"/>
-    <w:sig w:usb0="E0002AFF" w:usb1="C0007843" w:usb2="00000009" w:usb3="00000000" w:csb0="000001FF" w:csb1="00000000"/>
-  </w:font>
-  <w:font w:name="Times New Roman">
-    <w:panose1 w:val="02020603050405020304"/>
-    <w:charset w:val="00"/>
-    <w:family w:val="roman"/>
-    <w:pitch w:val="variable"/>
-    <w:sig w:usb0="E0002AFF" w:usb1="C0007841" w:usb2="00000009" w:usb3="00000000" w:csb0="000001FF" w:csb1="00000000"/>
-  </w:font>
-  <w:font w:name="Courier New">
-    <w:panose1 w:val="02070309020205020404"/>
-    <w:charset w:val="00"/>
-    <w:family w:val="modern"/>
-    <w:pitch w:val="fixed"/>
-    <w:sig w:usb0="E0002AFF" w:usb1="C0007843" w:usb2="00000009" w:usb3="00000000" w:csb0="000001FF" w:csb1="00000000"/>
-  </w:font>
-  <w:font w:name="Wingdings">
-    <w:panose1 w:val="05000000000000000000"/>
-    <w:charset w:val="02"/>
-    <w:family w:val="auto"/>
-    <w:pitch w:val="variable"/>
-    <w:sig w:usb0="00000000" w:usb1="10000000" w:usb2="00000000" w:usb3="00000000" w:csb0="80000000" w:csb1="00000000"/>
-  </w:font>
-  <w:font w:name="Symbol">
-    <w:panose1 w:val="05050102010706020507"/>
-    <w:charset w:val="02"/>
-    <w:family w:val="roman"/>
-    <w:pitch w:val="variable"/>
-    <w:sig w:usb0="00000000" w:usb1="10000000" w:usb2="00000000" w:usb3="00000000" w:csb0="80000000" w:csb1="00000000"/>
-  </w:font>
-  <w:font w:name="Calibri">
-    <w:altName w:val="Calibri"/>
-    <w:panose1 w:val="020F0502020204030204"/>
-    <w:charset w:val="00"/>
-    <w:family w:val="swiss"/>
-    <w:pitch w:val="variable"/>
-    <w:sig w:usb0="E00002FF" w:usb1="4000ACFF" w:usb2="00000001" w:usb3="00000000" w:csb0="0000019F" w:csb1="00000000"/>
-  </w:font>
-  <w:font w:name="Cambria">
-    <w:panose1 w:val="02040503050406030204"/>
-    <w:charset w:val="00"/>
-    <w:family w:val="roman"/>
-    <w:pitch w:val="variable"/>
-    <w:sig w:usb0="E00002FF" w:usb1="400004FF" w:usb2="00000000" w:usb3="00000000" w:csb0="0000019F" w:csb1="00000000"/>
-  </w:font>
-  <w:font w:name="Tahoma">
-    <w:panose1 w:val="020B0604030504040204"/>
-    <w:charset w:val="00"/>
-    <w:family w:val="swiss"/>
-    <w:pitch w:val="variable"/>
-    <w:sig w:usb0="E1002EFF" w:usb1="C000605B" w:usb2="00000029" w:usb3="00000000" w:csb0="000101FF" w:csb1="00000000"/>
-  </w:font>
-  <w:font w:name="WenQuanYi Micro Hei">
-    <w:panose1 w:val="00000000000000000000"/>
-    <w:charset w:val="00"/>
-    <w:family w:val="roman"/>
-    <w:notTrueType/>
-    <w:pitch w:val="default"/>
-  </w:font>
-  <w:font w:name="Georgia">
-    <w:panose1 w:val="02040502050405020303"/>
-    <w:charset w:val="00"/>
-    <w:family w:val="roman"/>
-    <w:pitch w:val="variable"/>
-    <w:sig w:usb0="00000287" w:usb1="00000000" w:usb2="00000000" w:usb3="00000000" w:csb0="0000009F" w:csb1="00000000"/>
-  </w:font>
-  <w:font w:name="Century Gothic">
-    <w:altName w:val="Century Gothic"/>
-    <w:panose1 w:val="020B0502020202020204"/>
-    <w:charset w:val="00"/>
-    <w:family w:val="swiss"/>
-    <w:pitch w:val="variable"/>
-    <w:sig w:usb0="00000287" w:usb1="00000000" w:usb2="00000000" w:usb3="00000000" w:csb0="0000009F" w:csb1="00000000"/>
-  </w:font>
-</w:fonts>
-</file>
-
-<file path=word/glossary/settings.xml><?xml version="1.0" encoding="utf-8"?>
-<w:settings xmlns:mc="http://schemas.openxmlformats.org/markup-compatibility/2006" xmlns:o="urn:schemas-microsoft-com:office:office" xmlns:r="http://schemas.openxmlformats.org/officeDocument/2006/relationships" xmlns:m="http://schemas.openxmlformats.org/officeDocument/2006/math" xmlns:v="urn:schemas-microsoft-com:vml" xmlns:w10="urn:schemas-microsoft-com:office:word" xmlns:w="http://schemas.openxmlformats.org/wordprocessingml/2006/main" xmlns:w14="http://schemas.microsoft.com/office/word/2010/wordml" xmlns:sl="http://schemas.openxmlformats.org/schemaLibrary/2006/main" mc:Ignorable="w14">
-  <w:view w:val="normal"/>
-  <w:defaultTabStop w:val="708"/>
-  <w:hyphenationZone w:val="425"/>
-  <w:characterSpacingControl w:val="doNotCompress"/>
-  <w:compat>
-    <w:useFELayout/>
-    <w:compatSetting w:name="compatibilityMode" w:uri="http://schemas.microsoft.com/office/word" w:val="14"/>
-    <w:compatSetting w:name="overrideTableStyleFontSizeAndJustification" w:uri="http://schemas.microsoft.com/office/word" w:val="1"/>
-    <w:compatSetting w:name="enableOpenTypeFeatures" w:uri="http://schemas.microsoft.com/office/word" w:val="1"/>
-    <w:compatSetting w:name="doNotFlipMirrorIndents" w:uri="http://schemas.microsoft.com/office/word" w:val="1"/>
-  </w:compat>
-  <w:rsids>
-    <w:rsidRoot w:val="00046001"/>
-    <w:rsid w:val="00046001"/>
-  </w:rsids>
-  <m:mathPr>
-    <m:mathFont m:val="Cambria Math"/>
-    <m:brkBin m:val="before"/>
-    <m:brkBinSub m:val="--"/>
-    <m:smallFrac m:val="0"/>
-    <m:dispDef/>
-    <m:lMargin m:val="0"/>
-    <m:rMargin m:val="0"/>
-    <m:defJc m:val="centerGroup"/>
-    <m:wrapIndent m:val="1440"/>
-    <m:intLim m:val="subSup"/>
-    <m:naryLim m:val="undOvr"/>
-  </m:mathPr>
-  <w:themeFontLang w:val="es-ES"/>
-  <w:clrSchemeMapping w:bg1="light1" w:t1="dark1" w:bg2="light2" w:t2="dark2" w:accent1="accent1" w:accent2="accent2" w:accent3="accent3" w:accent4="accent4" w:accent5="accent5" w:accent6="accent6" w:hyperlink="hyperlink" w:followedHyperlink="followedHyperlink"/>
-  <w:decimalSymbol w:val=","/>
-  <w:listSeparator w:val=";"/>
-</w:settings>
-</file>
-
-<file path=word/glossary/styles.xml><?xml version="1.0" encoding="utf-8"?>
-<w:styles xmlns:mc="http://schemas.openxmlformats.org/markup-compatibility/2006" xmlns:r="http://schemas.openxmlformats.org/officeDocument/2006/relationships" xmlns:w="http://schemas.openxmlformats.org/wordprocessingml/2006/main" xmlns:w14="http://schemas.microsoft.com/office/word/2010/wordml" mc:Ignorable="w14">
-  <w:docDefaults>
-    <w:rPrDefault>
-      <w:rPr>
-        <w:rFonts w:asciiTheme="minorHAnsi" w:eastAsiaTheme="minorEastAsia" w:hAnsiTheme="minorHAnsi" w:cstheme="minorBidi"/>
-        <w:sz w:val="22"/>
-        <w:szCs w:val="22"/>
-        <w:lang w:val="es-ES" w:eastAsia="es-ES" w:bidi="ar-SA"/>
-      </w:rPr>
-    </w:rPrDefault>
-    <w:pPrDefault>
-      <w:pPr>
-        <w:spacing w:after="200" w:line="276" w:lineRule="auto"/>
-      </w:pPr>
-    </w:pPrDefault>
-  </w:docDefaults>
-  <w:latentStyles w:defLockedState="0" w:defUIPriority="99" w:defSemiHidden="1" w:defUnhideWhenUsed="1" w:defQFormat="0" w:count="267">
-    <w:lsdException w:name="Normal" w:semiHidden="0" w:uiPriority="0" w:unhideWhenUsed="0" w:qFormat="1"/>
-    <w:lsdException w:name="heading 1" w:semiHidden="0" w:uiPriority="9" w:unhideWhenUsed="0" w:qFormat="1"/>
-    <w:lsdException w:name="heading 2" w:uiPriority="9" w:qFormat="1"/>
-    <w:lsdException w:name="heading 3" w:uiPriority="9" w:qFormat="1"/>
-    <w:lsdException w:name="heading 4" w:uiPriority="9" w:qFormat="1"/>
-    <w:lsdException w:name="heading 5" w:uiPriority="9" w:qFormat="1"/>
-    <w:lsdException w:name="heading 6" w:uiPriority="9" w:qFormat="1"/>
-    <w:lsdException w:name="heading 7" w:uiPriority="9" w:qFormat="1"/>
-    <w:lsdException w:name="heading 8" w:uiPriority="9" w:qFormat="1"/>
-    <w:lsdException w:name="heading 9" w:uiPriority="9" w:qFormat="1"/>
-    <w:lsdException w:name="toc 1" w:uiPriority="39"/>
-    <w:lsdException w:name="toc 2" w:uiPriority="39"/>
-    <w:lsdException w:name="toc 3" w:uiPriority="39"/>
-    <w:lsdException w:name="toc 4" w:uiPriority="39"/>
-    <w:lsdException w:name="toc 5" w:uiPriority="39"/>
-    <w:lsdException w:name="toc 6" w:uiPriority="39"/>
-    <w:lsdException w:name="toc 7" w:uiPriority="39"/>
-    <w:lsdException w:name="toc 8" w:uiPriority="39"/>
-    <w:lsdException w:name="toc 9" w:uiPriority="39"/>
-    <w:lsdException w:name="caption" w:uiPriority="35" w:qFormat="1"/>
-    <w:lsdException w:name="Title" w:semiHidden="0" w:uiPriority="10" w:unhideWhenUsed="0" w:qFormat="1"/>
-    <w:lsdException w:name="Default Paragraph Font" w:uiPriority="1"/>
-    <w:lsdException w:name="Subtitle" w:semiHidden="0" w:uiPriority="11" w:unhideWhenUsed="0" w:qFormat="1"/>
-    <w:lsdException w:name="Strong" w:semiHidden="0" w:uiPriority="22" w:unhideWhenUsed="0" w:qFormat="1"/>
-    <w:lsdException w:name="Emphasis" w:semiHidden="0" w:uiPriority="20" w:unhideWhenUsed="0" w:qFormat="1"/>
-    <w:lsdException w:name="Table Grid" w:semiHidden="0" w:uiPriority="59" w:unhideWhenUsed="0"/>
-    <w:lsdException w:name="Placeholder Text" w:unhideWhenUsed="0"/>
-    <w:lsdException w:name="No Spacing" w:semiHidden="0" w:uiPriority="1" w:unhideWhenUsed="0" w:qFormat="1"/>
-    <w:lsdException w:name="Light Shading" w:semiHidden="0" w:uiPriority="60" w:unhideWhenUsed="0"/>
-    <w:lsdException w:name="Light List" w:semiHidden="0" w:uiPriority="61" w:unhideWhenUsed="0"/>
-    <w:lsdException w:name="Light Grid" w:semiHidden="0" w:uiPriority="62" w:unhideWhenUsed="0"/>
-    <w:lsdException w:name="Medium Shading 1" w:semiHidden="0" w:uiPriority="63" w:unhideWhenUsed="0"/>
-    <w:lsdException w:name="Medium Shading 2" w:semiHidden="0" w:uiPriority="64" w:unhideWhenUsed="0"/>
-    <w:lsdException w:name="Medium List 1" w:semiHidden="0" w:uiPriority="65" w:unhideWhenUsed="0"/>
-    <w:lsdException w:name="Medium List 2" w:semiHidden="0" w:uiPriority="66" w:unhideWhenUsed="0"/>
-    <w:lsdException w:name="Medium Grid 1" w:semiHidden="0" w:uiPriority="67" w:unhideWhenUsed="0"/>
-    <w:lsdException w:name="Medium Grid 2" w:semiHidden="0" w:uiPriority="68" w:unhideWhenUsed="0"/>
-    <w:lsdException w:name="Medium Grid 3" w:semiHidden="0" w:uiPriority="69" w:unhideWhenUsed="0"/>
-    <w:lsdException w:name="Dark List" w:semiHidden="0" w:uiPriority="70" w:unhideWhenUsed="0"/>
-    <w:lsdException w:name="Colorful Shading" w:semiHidden="0" w:uiPriority="71" w:unhideWhenUsed="0"/>
-    <w:lsdException w:name="Colorful List" w:semiHidden="0" w:uiPriority="72" w:unhideWhenUsed="0"/>
-    <w:lsdException w:name="Colorful Grid" w:semiHidden="0" w:uiPriority="73" w:unhideWhenUsed="0"/>
-    <w:lsdException w:name="Light Shading Accent 1" w:semiHidden="0" w:uiPriority="60" w:unhideWhenUsed="0"/>
-    <w:lsdException w:name="Light List Accent 1" w:semiHidden="0" w:uiPriority="61" w:unhideWhenUsed="0"/>
-    <w:lsdException w:name="Light Grid Accent 1" w:semiHidden="0" w:uiPriority="62" w:unhideWhenUsed="0"/>
-    <w:lsdException w:name="Medium Shading 1 Accent 1" w:semiHidden="0" w:uiPriority="63" w:unhideWhenUsed="0"/>
-    <w:lsdException w:name="Medium Shading 2 Accent 1" w:semiHidden="0" w:uiPriority="64" w:unhideWhenUsed="0"/>
-    <w:lsdException w:name="Medium List 1 Accent 1" w:semiHidden="0" w:uiPriority="65" w:unhideWhenUsed="0"/>
-    <w:lsdException w:name="Revision" w:unhideWhenUsed="0"/>
-    <w:lsdException w:name="List Paragraph" w:semiHidden="0" w:uiPriority="34" w:unhideWhenUsed="0" w:qFormat="1"/>
-    <w:lsdException w:name="Quote" w:semiHidden="0" w:uiPriority="29" w:unhideWhenUsed="0" w:qFormat="1"/>
-    <w:lsdException w:name="Intense Quote" w:semiHidden="0" w:uiPriority="30" w:unhideWhenUsed="0" w:qFormat="1"/>
-    <w:lsdException w:name="Medium List 2 Accent 1" w:semiHidden="0" w:uiPriority="66" w:unhideWhenUsed="0"/>
-    <w:lsdException w:name="Medium Grid 1 Accent 1" w:semiHidden="0" w:uiPriority="67" w:unhideWhenUsed="0"/>
-    <w:lsdException w:name="Medium Grid 2 Accent 1" w:semiHidden="0" w:uiPriority="68" w:unhideWhenUsed="0"/>
-    <w:lsdException w:name="Medium Grid 3 Accent 1" w:semiHidden="0" w:uiPriority="69" w:unhideWhenUsed="0"/>
-    <w:lsdException w:name="Dark List Accent 1" w:semiHidden="0" w:uiPriority="70" w:unhideWhenUsed="0"/>
-    <w:lsdException w:name="Colorful Shading Accent 1" w:semiHidden="0" w:uiPriority="71" w:unhideWhenUsed="0"/>
-    <w:lsdException w:name="Colorful List Accent 1" w:semiHidden="0" w:uiPriority="72" w:unhideWhenUsed="0"/>
-    <w:lsdException w:name="Colorful Grid Accent 1" w:semiHidden="0" w:uiPriority="73" w:unhideWhenUsed="0"/>
-    <w:lsdException w:name="Light Shading Accent 2" w:semiHidden="0" w:uiPriority="60" w:unhideWhenUsed="0"/>
-    <w:lsdException w:name="Light List Accent 2" w:semiHidden="0" w:uiPriority="61" w:unhideWhenUsed="0"/>
-    <w:lsdException w:name="Light Grid Accent 2" w:semiHidden="0" w:uiPriority="62" w:unhideWhenUsed="0"/>
-    <w:lsdException w:name="Medium Shading 1 Accent 2" w:semiHidden="0" w:uiPriority="63" w:unhideWhenUsed="0"/>
-    <w:lsdException w:name="Medium Shading 2 Accent 2" w:semiHidden="0" w:uiPriority="64" w:unhideWhenUsed="0"/>
-    <w:lsdException w:name="Medium List 1 Accent 2" w:semiHidden="0" w:uiPriority="65" w:unhideWhenUsed="0"/>
-    <w:lsdException w:name="Medium List 2 Accent 2" w:semiHidden="0" w:uiPriority="66" w:unhideWhenUsed="0"/>
-    <w:lsdException w:name="Medium Grid 1 Accent 2" w:semiHidden="0" w:uiPriority="67" w:unhideWhenUsed="0"/>
-    <w:lsdException w:name="Medium Grid 2 Accent 2" w:semiHidden="0" w:uiPriority="68" w:unhideWhenUsed="0"/>
-    <w:lsdException w:name="Medium Grid 3 Accent 2" w:semiHidden="0" w:uiPriority="69" w:unhideWhenUsed="0"/>
-    <w:lsdException w:name="Dark List Accent 2" w:semiHidden="0" w:uiPriority="70" w:unhideWhenUsed="0"/>
-    <w:lsdException w:name="Colorful Shading Accent 2" w:semiHidden="0" w:uiPriority="71" w:unhideWhenUsed="0"/>
-    <w:lsdException w:name="Colorful List Accent 2" w:semiHidden="0" w:uiPriority="72" w:unhideWhenUsed="0"/>
-    <w:lsdException w:name="Colorful Grid Accent 2" w:semiHidden="0" w:uiPriority="73" w:unhideWhenUsed="0"/>
-    <w:lsdException w:name="Light Shading Accent 3" w:semiHidden="0" w:uiPriority="60" w:unhideWhenUsed="0"/>
-    <w:lsdException w:name="Light List Accent 3" w:semiHidden="0" w:uiPriority="61" w:unhideWhenUsed="0"/>
-    <w:lsdException w:name="Light Grid Accent 3" w:semiHidden="0" w:uiPriority="62" w:unhideWhenUsed="0"/>
-    <w:lsdException w:name="Medium Shading 1 Accent 3" w:semiHidden="0" w:uiPriority="63" w:unhideWhenUsed="0"/>
-    <w:lsdException w:name="Medium Shading 2 Accent 3" w:semiHidden="0" w:uiPriority="64" w:unhideWhenUsed="0"/>
-    <w:lsdException w:name="Medium List 1 Accent 3" w:semiHidden="0" w:uiPriority="65" w:unhideWhenUsed="0"/>
-    <w:lsdException w:name="Medium List 2 Accent 3" w:semiHidden="0" w:uiPriority="66" w:unhideWhenUsed="0"/>
-    <w:lsdException w:name="Medium Grid 1 Accent 3" w:semiHidden="0" w:uiPriority="67" w:unhideWhenUsed="0"/>
-    <w:lsdException w:name="Medium Grid 2 Accent 3" w:semiHidden="0" w:uiPriority="68" w:unhideWhenUsed="0"/>
-    <w:lsdException w:name="Medium Grid 3 Accent 3" w:semiHidden="0" w:uiPriority="69" w:unhideWhenUsed="0"/>
-    <w:lsdException w:name="Dark List Accent 3" w:semiHidden="0" w:uiPriority="70" w:unhideWhenUsed="0"/>
-    <w:lsdException w:name="Colorful Shading Accent 3" w:semiHidden="0" w:uiPriority="71" w:unhideWhenUsed="0"/>
-    <w:lsdException w:name="Colorful List Accent 3" w:semiHidden="0" w:uiPriority="72" w:unhideWhenUsed="0"/>
-    <w:lsdException w:name="Colorful Grid Accent 3" w:semiHidden="0" w:uiPriority="73" w:unhideWhenUsed="0"/>
-    <w:lsdException w:name="Light Shading Accent 4" w:semiHidden="0" w:uiPriority="60" w:unhideWhenUsed="0"/>
-    <w:lsdException w:name="Light List Accent 4" w:semiHidden="0" w:uiPriority="61" w:unhideWhenUsed="0"/>
-    <w:lsdException w:name="Light Grid Accent 4" w:semiHidden="0" w:uiPriority="62" w:unhideWhenUsed="0"/>
-    <w:lsdException w:name="Medium Shading 1 Accent 4" w:semiHidden="0" w:uiPriority="63" w:unhideWhenUsed="0"/>
-    <w:lsdException w:name="Medium Shading 2 Accent 4" w:semiHidden="0" w:uiPriority="64" w:unhideWhenUsed="0"/>
-    <w:lsdException w:name="Medium List 1 Accent 4" w:semiHidden="0" w:uiPriority="65" w:unhideWhenUsed="0"/>
-    <w:lsdException w:name="Medium List 2 Accent 4" w:semiHidden="0" w:uiPriority="66" w:unhideWhenUsed="0"/>
-    <w:lsdException w:name="Medium Grid 1 Accent 4" w:semiHidden="0" w:uiPriority="67" w:unhideWhenUsed="0"/>
-    <w:lsdException w:name="Medium Grid 2 Accent 4" w:semiHidden="0" w:uiPriority="68" w:unhideWhenUsed="0"/>
-    <w:lsdException w:name="Medium Grid 3 Accent 4" w:semiHidden="0" w:uiPriority="69" w:unhideWhenUsed="0"/>
-    <w:lsdException w:name="Dark List Accent 4" w:semiHidden="0" w:uiPriority="70" w:unhideWhenUsed="0"/>
-    <w:lsdException w:name="Colorful Shading Accent 4" w:semiHidden="0" w:uiPriority="71" w:unhideWhenUsed="0"/>
-    <w:lsdException w:name="Colorful List Accent 4" w:semiHidden="0" w:uiPriority="72" w:unhideWhenUsed="0"/>
-    <w:lsdException w:name="Colorful Grid Accent 4" w:semiHidden="0" w:uiPriority="73" w:unhideWhenUsed="0"/>
-    <w:lsdException w:name="Light Shading Accent 5" w:semiHidden="0" w:uiPriority="60" w:unhideWhenUsed="0"/>
-    <w:lsdException w:name="Light List Accent 5" w:semiHidden="0" w:uiPriority="61" w:unhideWhenUsed="0"/>
-    <w:lsdException w:name="Light Grid Accent 5" w:semiHidden="0" w:uiPriority="62" w:unhideWhenUsed="0"/>
-    <w:lsdException w:name="Medium Shading 1 Accent 5" w:semiHidden="0" w:uiPriority="63" w:unhideWhenUsed="0"/>
-    <w:lsdException w:name="Medium Shading 2 Accent 5" w:semiHidden="0" w:uiPriority="64" w:unhideWhenUsed="0"/>
-    <w:lsdException w:name="Medium List 1 Accent 5" w:semiHidden="0" w:uiPriority="65" w:unhideWhenUsed="0"/>
-    <w:lsdException w:name="Medium List 2 Accent 5" w:semiHidden="0" w:uiPriority="66" w:unhideWhenUsed="0"/>
-    <w:lsdException w:name="Medium Grid 1 Accent 5" w:semiHidden="0" w:uiPriority="67" w:unhideWhenUsed="0"/>
-    <w:lsdException w:name="Medium Grid 2 Accent 5" w:semiHidden="0" w:uiPriority="68" w:unhideWhenUsed="0"/>
-    <w:lsdException w:name="Medium Grid 3 Accent 5" w:semiHidden="0" w:uiPriority="69" w:unhideWhenUsed="0"/>
-    <w:lsdException w:name="Dark List Accent 5" w:semiHidden="0" w:uiPriority="70" w:unhideWhenUsed="0"/>
-    <w:lsdException w:name="Colorful Shading Accent 5" w:semiHidden="0" w:uiPriority="71" w:unhideWhenUsed="0"/>
-    <w:lsdException w:name="Colorful List Accent 5" w:semiHidden="0" w:uiPriority="72" w:unhideWhenUsed="0"/>
-    <w:lsdException w:name="Colorful Grid Accent 5" w:semiHidden="0" w:uiPriority="73" w:unhideWhenUsed="0"/>
-    <w:lsdException w:name="Light Shading Accent 6" w:semiHidden="0" w:uiPriority="60" w:unhideWhenUsed="0"/>
-    <w:lsdException w:name="Light List Accent 6" w:semiHidden="0" w:uiPriority="61" w:unhideWhenUsed="0"/>
-    <w:lsdException w:name="Light Grid Accent 6" w:semiHidden="0" w:uiPriority="62" w:unhideWhenUsed="0"/>
-    <w:lsdException w:name="Medium Shading 1 Accent 6" w:semiHidden="0" w:uiPriority="63" w:unhideWhenUsed="0"/>
-    <w:lsdException w:name="Medium Shading 2 Accent 6" w:semiHidden="0" w:uiPriority="64" w:unhideWhenUsed="0"/>
-    <w:lsdException w:name="Medium List 1 Accent 6" w:semiHidden="0" w:uiPriority="65" w:unhideWhenUsed="0"/>
-    <w:lsdException w:name="Medium List 2 Accent 6" w:semiHidden="0" w:uiPriority="66" w:unhideWhenUsed="0"/>
-    <w:lsdException w:name="Medium Grid 1 Accent 6" w:semiHidden="0" w:uiPriority="67" w:unhideWhenUsed="0"/>
-    <w:lsdException w:name="Medium Grid 2 Accent 6" w:semiHidden="0" w:uiPriority="68" w:unhideWhenUsed="0"/>
-    <w:lsdException w:name="Medium Grid 3 Accent 6" w:semiHidden="0" w:uiPriority="69" w:unhideWhenUsed="0"/>
-    <w:lsdException w:name="Dark List Accent 6" w:semiHidden="0" w:uiPriority="70" w:unhideWhenUsed="0"/>
-    <w:lsdException w:name="Colorful Shading Accent 6" w:semiHidden="0" w:uiPriority="71" w:unhideWhenUsed="0"/>
-    <w:lsdException w:name="Colorful List Accent 6" w:semiHidden="0" w:uiPriority="72" w:unhideWhenUsed="0"/>
-    <w:lsdException w:name="Colorful Grid Accent 6" w:semiHidden="0" w:uiPriority="73" w:unhideWhenUsed="0"/>
-    <w:lsdException w:name="Subtle Emphasis" w:semiHidden="0" w:uiPriority="19" w:unhideWhenUsed="0" w:qFormat="1"/>
-    <w:lsdException w:name="Intense Emphasis" w:semiHidden="0" w:uiPriority="21" w:unhideWhenUsed="0" w:qFormat="1"/>
-    <w:lsdException w:name="Subtle Reference" w:semiHidden="0" w:uiPriority="31" w:unhideWhenUsed="0" w:qFormat="1"/>
-    <w:lsdException w:name="Intense Reference" w:semiHidden="0" w:uiPriority="32" w:unhideWhenUsed="0" w:qFormat="1"/>
-    <w:lsdException w:name="Book Title" w:semiHidden="0" w:uiPriority="33" w:unhideWhenUsed="0" w:qFormat="1"/>
-    <w:lsdException w:name="Bibliography" w:uiPriority="37"/>
-    <w:lsdException w:name="TOC Heading" w:uiPriority="39" w:qFormat="1"/>
-  </w:latentStyles>
-  <w:style w:type="paragraph" w:default="1" w:styleId="Normal">
-    <w:name w:val="Normal"/>
-    <w:qFormat/>
-  </w:style>
-  <w:style w:type="character" w:default="1" w:styleId="Fuentedeprrafopredeter">
-    <w:name w:val="Default Paragraph Font"/>
-    <w:uiPriority w:val="1"/>
-    <w:semiHidden/>
-    <w:unhideWhenUsed/>
-  </w:style>
-  <w:style w:type="table" w:default="1" w:styleId="Tablanormal">
-    <w:name w:val="Normal Table"/>
-    <w:uiPriority w:val="99"/>
-    <w:semiHidden/>
-    <w:unhideWhenUsed/>
-    <w:tblPr>
-      <w:tblInd w:w="0" w:type="dxa"/>
-      <w:tblCellMar>
-        <w:top w:w="0" w:type="dxa"/>
-        <w:left w:w="108" w:type="dxa"/>
-        <w:bottom w:w="0" w:type="dxa"/>
-        <w:right w:w="108" w:type="dxa"/>
-      </w:tblCellMar>
-    </w:tblPr>
-  </w:style>
-  <w:style w:type="numbering" w:default="1" w:styleId="Sinlista">
-    <w:name w:val="No List"/>
-    <w:uiPriority w:val="99"/>
-    <w:semiHidden/>
-    <w:unhideWhenUsed/>
-  </w:style>
-  <w:style w:type="paragraph" w:customStyle="1" w:styleId="008D6106064147BC88ECB6A050314BB9">
-    <w:name w:val="008D6106064147BC88ECB6A050314BB9"/>
-    <w:rsid w:val="00046001"/>
-  </w:style>
-</w:styles>
-</file>
-
-<file path=word/glossary/stylesWithEffects.xml><?xml version="1.0" encoding="utf-8"?>
-<w:styles xmlns:wpc="http://schemas.microsoft.com/office/word/2010/wordprocessingCanvas" xmlns:mc="http://schemas.openxmlformats.org/markup-compatibility/2006" xmlns:o="urn:schemas-microsoft-com:office:office" xmlns:r="http://schemas.openxmlformats.org/officeDocument/2006/relationships" xmlns:m="http://schemas.openxmlformats.org/officeDocument/2006/math" xmlns:v="urn:schemas-microsoft-com:vml" xmlns:wp14="http://schemas.microsoft.com/office/word/2010/wordprocessingDrawing" xmlns:wp="http://schemas.openxmlformats.org/drawingml/2006/wordprocessingDrawing" xmlns:w10="urn:schemas-microsoft-com:office:word" xmlns:w="http://schemas.openxmlformats.org/wordprocessingml/2006/main" xmlns:w14="http://schemas.microsoft.com/office/word/2010/wordml" xmlns:wpg="http://schemas.microsoft.com/office/word/2010/wordprocessingGroup" xmlns:wpi="http://schemas.microsoft.com/office/word/2010/wordprocessingInk" xmlns:wne="http://schemas.microsoft.com/office/word/2006/wordml" xmlns:wps="http://schemas.microsoft.com/office/word/2010/wordprocessingShape" mc:Ignorable="w14 wp14">
-  <w:docDefaults>
-    <w:rPrDefault>
-      <w:rPr>
-        <w:rFonts w:asciiTheme="minorHAnsi" w:eastAsiaTheme="minorEastAsia" w:hAnsiTheme="minorHAnsi" w:cstheme="minorBidi"/>
-        <w:sz w:val="22"/>
-        <w:szCs w:val="22"/>
-        <w:lang w:val="es-ES" w:eastAsia="es-ES" w:bidi="ar-SA"/>
-      </w:rPr>
-    </w:rPrDefault>
-    <w:pPrDefault>
-      <w:pPr>
-        <w:spacing w:after="200" w:line="276" w:lineRule="auto"/>
-      </w:pPr>
-    </w:pPrDefault>
-  </w:docDefaults>
-  <w:latentStyles w:defLockedState="0" w:defUIPriority="99" w:defSemiHidden="1" w:defUnhideWhenUsed="1" w:defQFormat="0" w:count="267">
-    <w:lsdException w:name="Normal" w:semiHidden="0" w:uiPriority="0" w:unhideWhenUsed="0" w:qFormat="1"/>
-    <w:lsdException w:name="heading 1" w:semiHidden="0" w:uiPriority="9" w:unhideWhenUsed="0" w:qFormat="1"/>
-    <w:lsdException w:name="heading 2" w:uiPriority="9" w:qFormat="1"/>
-    <w:lsdException w:name="heading 3" w:uiPriority="9" w:qFormat="1"/>
-    <w:lsdException w:name="heading 4" w:uiPriority="9" w:qFormat="1"/>
-    <w:lsdException w:name="heading 5" w:uiPriority="9" w:qFormat="1"/>
-    <w:lsdException w:name="heading 6" w:uiPriority="9" w:qFormat="1"/>
-    <w:lsdException w:name="heading 7" w:uiPriority="9" w:qFormat="1"/>
-    <w:lsdException w:name="heading 8" w:uiPriority="9" w:qFormat="1"/>
-    <w:lsdException w:name="heading 9" w:uiPriority="9" w:qFormat="1"/>
-    <w:lsdException w:name="toc 1" w:uiPriority="39"/>
-    <w:lsdException w:name="toc 2" w:uiPriority="39"/>
-    <w:lsdException w:name="toc 3" w:uiPriority="39"/>
-    <w:lsdException w:name="toc 4" w:uiPriority="39"/>
-    <w:lsdException w:name="toc 5" w:uiPriority="39"/>
-    <w:lsdException w:name="toc 6" w:uiPriority="39"/>
-    <w:lsdException w:name="toc 7" w:uiPriority="39"/>
-    <w:lsdException w:name="toc 8" w:uiPriority="39"/>
-    <w:lsdException w:name="toc 9" w:uiPriority="39"/>
-    <w:lsdException w:name="caption" w:uiPriority="35" w:qFormat="1"/>
-    <w:lsdException w:name="Title" w:semiHidden="0" w:uiPriority="10" w:unhideWhenUsed="0" w:qFormat="1"/>
-    <w:lsdException w:name="Default Paragraph Font" w:uiPriority="1"/>
-    <w:lsdException w:name="Subtitle" w:semiHidden="0" w:uiPriority="11" w:unhideWhenUsed="0" w:qFormat="1"/>
-    <w:lsdException w:name="Strong" w:semiHidden="0" w:uiPriority="22" w:unhideWhenUsed="0" w:qFormat="1"/>
-    <w:lsdException w:name="Emphasis" w:semiHidden="0" w:uiPriority="20" w:unhideWhenUsed="0" w:qFormat="1"/>
-    <w:lsdException w:name="Table Grid" w:semiHidden="0" w:uiPriority="59" w:unhideWhenUsed="0"/>
-    <w:lsdException w:name="Placeholder Text" w:unhideWhenUsed="0"/>
-    <w:lsdException w:name="No Spacing" w:semiHidden="0" w:uiPriority="1" w:unhideWhenUsed="0" w:qFormat="1"/>
-    <w:lsdException w:name="Light Shading" w:semiHidden="0" w:uiPriority="60" w:unhideWhenUsed="0"/>
-    <w:lsdException w:name="Light List" w:semiHidden="0" w:uiPriority="61" w:unhideWhenUsed="0"/>
-    <w:lsdException w:name="Light Grid" w:semiHidden="0" w:uiPriority="62" w:unhideWhenUsed="0"/>
-    <w:lsdException w:name="Medium Shading 1" w:semiHidden="0" w:uiPriority="63" w:unhideWhenUsed="0"/>
-    <w:lsdException w:name="Medium Shading 2" w:semiHidden="0" w:uiPriority="64" w:unhideWhenUsed="0"/>
-    <w:lsdException w:name="Medium List 1" w:semiHidden="0" w:uiPriority="65" w:unhideWhenUsed="0"/>
-    <w:lsdException w:name="Medium List 2" w:semiHidden="0" w:uiPriority="66" w:unhideWhenUsed="0"/>
-    <w:lsdException w:name="Medium Grid 1" w:semiHidden="0" w:uiPriority="67" w:unhideWhenUsed="0"/>
-    <w:lsdException w:name="Medium Grid 2" w:semiHidden="0" w:uiPriority="68" w:unhideWhenUsed="0"/>
-    <w:lsdException w:name="Medium Grid 3" w:semiHidden="0" w:uiPriority="69" w:unhideWhenUsed="0"/>
-    <w:lsdException w:name="Dark List" w:semiHidden="0" w:uiPriority="70" w:unhideWhenUsed="0"/>
-    <w:lsdException w:name="Colorful Shading" w:semiHidden="0" w:uiPriority="71" w:unhideWhenUsed="0"/>
-    <w:lsdException w:name="Colorful List" w:semiHidden="0" w:uiPriority="72" w:unhideWhenUsed="0"/>
-    <w:lsdException w:name="Colorful Grid" w:semiHidden="0" w:uiPriority="73" w:unhideWhenUsed="0"/>
-    <w:lsdException w:name="Light Shading Accent 1" w:semiHidden="0" w:uiPriority="60" w:unhideWhenUsed="0"/>
-    <w:lsdException w:name="Light List Accent 1" w:semiHidden="0" w:uiPriority="61" w:unhideWhenUsed="0"/>
-    <w:lsdException w:name="Light Grid Accent 1" w:semiHidden="0" w:uiPriority="62" w:unhideWhenUsed="0"/>
-    <w:lsdException w:name="Medium Shading 1 Accent 1" w:semiHidden="0" w:uiPriority="63" w:unhideWhenUsed="0"/>
-    <w:lsdException w:name="Medium Shading 2 Accent 1" w:semiHidden="0" w:uiPriority="64" w:unhideWhenUsed="0"/>
-    <w:lsdException w:name="Medium List 1 Accent 1" w:semiHidden="0" w:uiPriority="65" w:unhideWhenUsed="0"/>
-    <w:lsdException w:name="Revision" w:unhideWhenUsed="0"/>
-    <w:lsdException w:name="List Paragraph" w:semiHidden="0" w:uiPriority="34" w:unhideWhenUsed="0" w:qFormat="1"/>
-    <w:lsdException w:name="Quote" w:semiHidden="0" w:uiPriority="29" w:unhideWhenUsed="0" w:qFormat="1"/>
-    <w:lsdException w:name="Intense Quote" w:semiHidden="0" w:uiPriority="30" w:unhideWhenUsed="0" w:qFormat="1"/>
-    <w:lsdException w:name="Medium List 2 Accent 1" w:semiHidden="0" w:uiPriority="66" w:unhideWhenUsed="0"/>
-    <w:lsdException w:name="Medium Grid 1 Accent 1" w:semiHidden="0" w:uiPriority="67" w:unhideWhenUsed="0"/>
-    <w:lsdException w:name="Medium Grid 2 Accent 1" w:semiHidden="0" w:uiPriority="68" w:unhideWhenUsed="0"/>
-    <w:lsdException w:name="Medium Grid 3 Accent 1" w:semiHidden="0" w:uiPriority="69" w:unhideWhenUsed="0"/>
-    <w:lsdException w:name="Dark List Accent 1" w:semiHidden="0" w:uiPriority="70" w:unhideWhenUsed="0"/>
-    <w:lsdException w:name="Colorful Shading Accent 1" w:semiHidden="0" w:uiPriority="71" w:unhideWhenUsed="0"/>
-    <w:lsdException w:name="Colorful List Accent 1" w:semiHidden="0" w:uiPriority="72" w:unhideWhenUsed="0"/>
-    <w:lsdException w:name="Colorful Grid Accent 1" w:semiHidden="0" w:uiPriority="73" w:unhideWhenUsed="0"/>
-    <w:lsdException w:name="Light Shading Accent 2" w:semiHidden="0" w:uiPriority="60" w:unhideWhenUsed="0"/>
-    <w:lsdException w:name="Light List Accent 2" w:semiHidden="0" w:uiPriority="61" w:unhideWhenUsed="0"/>
-    <w:lsdException w:name="Light Grid Accent 2" w:semiHidden="0" w:uiPriority="62" w:unhideWhenUsed="0"/>
-    <w:lsdException w:name="Medium Shading 1 Accent 2" w:semiHidden="0" w:uiPriority="63" w:unhideWhenUsed="0"/>
-    <w:lsdException w:name="Medium Shading 2 Accent 2" w:semiHidden="0" w:uiPriority="64" w:unhideWhenUsed="0"/>
-    <w:lsdException w:name="Medium List 1 Accent 2" w:semiHidden="0" w:uiPriority="65" w:unhideWhenUsed="0"/>
-    <w:lsdException w:name="Medium List 2 Accent 2" w:semiHidden="0" w:uiPriority="66" w:unhideWhenUsed="0"/>
-    <w:lsdException w:name="Medium Grid 1 Accent 2" w:semiHidden="0" w:uiPriority="67" w:unhideWhenUsed="0"/>
-    <w:lsdException w:name="Medium Grid 2 Accent 2" w:semiHidden="0" w:uiPriority="68" w:unhideWhenUsed="0"/>
-    <w:lsdException w:name="Medium Grid 3 Accent 2" w:semiHidden="0" w:uiPriority="69" w:unhideWhenUsed="0"/>
-    <w:lsdException w:name="Dark List Accent 2" w:semiHidden="0" w:uiPriority="70" w:unhideWhenUsed="0"/>
-    <w:lsdException w:name="Colorful Shading Accent 2" w:semiHidden="0" w:uiPriority="71" w:unhideWhenUsed="0"/>
-    <w:lsdException w:name="Colorful List Accent 2" w:semiHidden="0" w:uiPriority="72" w:unhideWhenUsed="0"/>
-    <w:lsdException w:name="Colorful Grid Accent 2" w:semiHidden="0" w:uiPriority="73" w:unhideWhenUsed="0"/>
-    <w:lsdException w:name="Light Shading Accent 3" w:semiHidden="0" w:uiPriority="60" w:unhideWhenUsed="0"/>
-    <w:lsdException w:name="Light List Accent 3" w:semiHidden="0" w:uiPriority="61" w:unhideWhenUsed="0"/>
-    <w:lsdException w:name="Light Grid Accent 3" w:semiHidden="0" w:uiPriority="62" w:unhideWhenUsed="0"/>
-    <w:lsdException w:name="Medium Shading 1 Accent 3" w:semiHidden="0" w:uiPriority="63" w:unhideWhenUsed="0"/>
-    <w:lsdException w:name="Medium Shading 2 Accent 3" w:semiHidden="0" w:uiPriority="64" w:unhideWhenUsed="0"/>
-    <w:lsdException w:name="Medium List 1 Accent 3" w:semiHidden="0" w:uiPriority="65" w:unhideWhenUsed="0"/>
-    <w:lsdException w:name="Medium List 2 Accent 3" w:semiHidden="0" w:uiPriority="66" w:unhideWhenUsed="0"/>
-    <w:lsdException w:name="Medium Grid 1 Accent 3" w:semiHidden="0" w:uiPriority="67" w:unhideWhenUsed="0"/>
-    <w:lsdException w:name="Medium Grid 2 Accent 3" w:semiHidden="0" w:uiPriority="68" w:unhideWhenUsed="0"/>
-    <w:lsdException w:name="Medium Grid 3 Accent 3" w:semiHidden="0" w:uiPriority="69" w:unhideWhenUsed="0"/>
-    <w:lsdException w:name="Dark List Accent 3" w:semiHidden="0" w:uiPriority="70" w:unhideWhenUsed="0"/>
-    <w:lsdException w:name="Colorful Shading Accent 3" w:semiHidden="0" w:uiPriority="71" w:unhideWhenUsed="0"/>
-    <w:lsdException w:name="Colorful List Accent 3" w:semiHidden="0" w:uiPriority="72" w:unhideWhenUsed="0"/>
-    <w:lsdException w:name="Colorful Grid Accent 3" w:semiHidden="0" w:uiPriority="73" w:unhideWhenUsed="0"/>
-    <w:lsdException w:name="Light Shading Accent 4" w:semiHidden="0" w:uiPriority="60" w:unhideWhenUsed="0"/>
-    <w:lsdException w:name="Light List Accent 4" w:semiHidden="0" w:uiPriority="61" w:unhideWhenUsed="0"/>
-    <w:lsdException w:name="Light Grid Accent 4" w:semiHidden="0" w:uiPriority="62" w:unhideWhenUsed="0"/>
-    <w:lsdException w:name="Medium Shading 1 Accent 4" w:semiHidden="0" w:uiPriority="63" w:unhideWhenUsed="0"/>
-    <w:lsdException w:name="Medium Shading 2 Accent 4" w:semiHidden="0" w:uiPriority="64" w:unhideWhenUsed="0"/>
-    <w:lsdException w:name="Medium List 1 Accent 4" w:semiHidden="0" w:uiPriority="65" w:unhideWhenUsed="0"/>
-    <w:lsdException w:name="Medium List 2 Accent 4" w:semiHidden="0" w:uiPriority="66" w:unhideWhenUsed="0"/>
-    <w:lsdException w:name="Medium Grid 1 Accent 4" w:semiHidden="0" w:uiPriority="67" w:unhideWhenUsed="0"/>
-    <w:lsdException w:name="Medium Grid 2 Accent 4" w:semiHidden="0" w:uiPriority="68" w:unhideWhenUsed="0"/>
-    <w:lsdException w:name="Medium Grid 3 Accent 4" w:semiHidden="0" w:uiPriority="69" w:unhideWhenUsed="0"/>
-    <w:lsdException w:name="Dark List Accent 4" w:semiHidden="0" w:uiPriority="70" w:unhideWhenUsed="0"/>
-    <w:lsdException w:name="Colorful Shading Accent 4" w:semiHidden="0" w:uiPriority="71" w:unhideWhenUsed="0"/>
-    <w:lsdException w:name="Colorful List Accent 4" w:semiHidden="0" w:uiPriority="72" w:unhideWhenUsed="0"/>
-    <w:lsdException w:name="Colorful Grid Accent 4" w:semiHidden="0" w:uiPriority="73" w:unhideWhenUsed="0"/>
-    <w:lsdException w:name="Light Shading Accent 5" w:semiHidden="0" w:uiPriority="60" w:unhideWhenUsed="0"/>
-    <w:lsdException w:name="Light List Accent 5" w:semiHidden="0" w:uiPriority="61" w:unhideWhenUsed="0"/>
-    <w:lsdException w:name="Light Grid Accent 5" w:semiHidden="0" w:uiPriority="62" w:unhideWhenUsed="0"/>
-    <w:lsdException w:name="Medium Shading 1 Accent 5" w:semiHidden="0" w:uiPriority="63" w:unhideWhenUsed="0"/>
-    <w:lsdException w:name="Medium Shading 2 Accent 5" w:semiHidden="0" w:uiPriority="64" w:unhideWhenUsed="0"/>
-    <w:lsdException w:name="Medium List 1 Accent 5" w:semiHidden="0" w:uiPriority="65" w:unhideWhenUsed="0"/>
-    <w:lsdException w:name="Medium List 2 Accent 5" w:semiHidden="0" w:uiPriority="66" w:unhideWhenUsed="0"/>
-    <w:lsdException w:name="Medium Grid 1 Accent 5" w:semiHidden="0" w:uiPriority="67" w:unhideWhenUsed="0"/>
-    <w:lsdException w:name="Medium Grid 2 Accent 5" w:semiHidden="0" w:uiPriority="68" w:unhideWhenUsed="0"/>
-    <w:lsdException w:name="Medium Grid 3 Accent 5" w:semiHidden="0" w:uiPriority="69" w:unhideWhenUsed="0"/>
-    <w:lsdException w:name="Dark List Accent 5" w:semiHidden="0" w:uiPriority="70" w:unhideWhenUsed="0"/>
-    <w:lsdException w:name="Colorful Shading Accent 5" w:semiHidden="0" w:uiPriority="71" w:unhideWhenUsed="0"/>
-    <w:lsdException w:name="Colorful List Accent 5" w:semiHidden="0" w:uiPriority="72" w:unhideWhenUsed="0"/>
-    <w:lsdException w:name="Colorful Grid Accent 5" w:semiHidden="0" w:uiPriority="73" w:unhideWhenUsed="0"/>
-    <w:lsdException w:name="Light Shading Accent 6" w:semiHidden="0" w:uiPriority="60" w:unhideWhenUsed="0"/>
-    <w:lsdException w:name="Light List Accent 6" w:semiHidden="0" w:uiPriority="61" w:unhideWhenUsed="0"/>
-    <w:lsdException w:name="Light Grid Accent 6" w:semiHidden="0" w:uiPriority="62" w:unhideWhenUsed="0"/>
-    <w:lsdException w:name="Medium Shading 1 Accent 6" w:semiHidden="0" w:uiPriority="63" w:unhideWhenUsed="0"/>
-    <w:lsdException w:name="Medium Shading 2 Accent 6" w:semiHidden="0" w:uiPriority="64" w:unhideWhenUsed="0"/>
-    <w:lsdException w:name="Medium List 1 Accent 6" w:semiHidden="0" w:uiPriority="65" w:unhideWhenUsed="0"/>
-    <w:lsdException w:name="Medium List 2 Accent 6" w:semiHidden="0" w:uiPriority="66" w:unhideWhenUsed="0"/>
-    <w:lsdException w:name="Medium Grid 1 Accent 6" w:semiHidden="0" w:uiPriority="67" w:unhideWhenUsed="0"/>
-    <w:lsdException w:name="Medium Grid 2 Accent 6" w:semiHidden="0" w:uiPriority="68" w:unhideWhenUsed="0"/>
-    <w:lsdException w:name="Medium Grid 3 Accent 6" w:semiHidden="0" w:uiPriority="69" w:unhideWhenUsed="0"/>
-    <w:lsdException w:name="Dark List Accent 6" w:semiHidden="0" w:uiPriority="70" w:unhideWhenUsed="0"/>
-    <w:lsdException w:name="Colorful Shading Accent 6" w:semiHidden="0" w:uiPriority="71" w:unhideWhenUsed="0"/>
-    <w:lsdException w:name="Colorful List Accent 6" w:semiHidden="0" w:uiPriority="72" w:unhideWhenUsed="0"/>
-    <w:lsdException w:name="Colorful Grid Accent 6" w:semiHidden="0" w:uiPriority="73" w:unhideWhenUsed="0"/>
-    <w:lsdException w:name="Subtle Emphasis" w:semiHidden="0" w:uiPriority="19" w:unhideWhenUsed="0" w:qFormat="1"/>
-    <w:lsdException w:name="Intense Emphasis" w:semiHidden="0" w:uiPriority="21" w:unhideWhenUsed="0" w:qFormat="1"/>
-    <w:lsdException w:name="Subtle Reference" w:semiHidden="0" w:uiPriority="31" w:unhideWhenUsed="0" w:qFormat="1"/>
-    <w:lsdException w:name="Intense Reference" w:semiHidden="0" w:uiPriority="32" w:unhideWhenUsed="0" w:qFormat="1"/>
-    <w:lsdException w:name="Book Title" w:semiHidden="0" w:uiPriority="33" w:unhideWhenUsed="0" w:qFormat="1"/>
-    <w:lsdException w:name="Bibliography" w:uiPriority="37"/>
-    <w:lsdException w:name="TOC Heading" w:uiPriority="39" w:qFormat="1"/>
-  </w:latentStyles>
-  <w:style w:type="paragraph" w:default="1" w:styleId="Normal">
-    <w:name w:val="Normal"/>
-    <w:qFormat/>
-  </w:style>
-  <w:style w:type="character" w:default="1" w:styleId="Fuentedeprrafopredeter">
-    <w:name w:val="Default Paragraph Font"/>
-    <w:uiPriority w:val="1"/>
-    <w:semiHidden/>
-    <w:unhideWhenUsed/>
-  </w:style>
-  <w:style w:type="table" w:default="1" w:styleId="Tablanormal">
-    <w:name w:val="Normal Table"/>
-    <w:uiPriority w:val="99"/>
-    <w:semiHidden/>
-    <w:unhideWhenUsed/>
-    <w:tblPr>
-      <w:tblInd w:w="0" w:type="dxa"/>
-      <w:tblCellMar>
-        <w:top w:w="0" w:type="dxa"/>
-        <w:left w:w="108" w:type="dxa"/>
-        <w:bottom w:w="0" w:type="dxa"/>
-        <w:right w:w="108" w:type="dxa"/>
-      </w:tblCellMar>
-    </w:tblPr>
-  </w:style>
-  <w:style w:type="numbering" w:default="1" w:styleId="Sinlista">
-    <w:name w:val="No List"/>
-    <w:uiPriority w:val="99"/>
-    <w:semiHidden/>
-    <w:unhideWhenUsed/>
-  </w:style>
-  <w:style w:type="paragraph" w:customStyle="1" w:styleId="008D6106064147BC88ECB6A050314BB9">
-    <w:name w:val="008D6106064147BC88ECB6A050314BB9"/>
-    <w:rsid w:val="00046001"/>
-  </w:style>
-</w:styles>
-</file>
-
-<file path=word/glossary/webSettings.xml><?xml version="1.0" encoding="utf-8"?>
-<w:webSettings xmlns:mc="http://schemas.openxmlformats.org/markup-compatibility/2006" xmlns:r="http://schemas.openxmlformats.org/officeDocument/2006/relationships" xmlns:w="http://schemas.openxmlformats.org/wordprocessingml/2006/main" xmlns:w14="http://schemas.microsoft.com/office/word/2010/wordml" mc:Ignorable="w14">
-  <w:optimizeForBrowser/>
-  <w:allowPNG/>
-</w:webSettings>
-</file>
-
 <file path=word/theme/theme1.xml><?xml version="1.0" encoding="utf-8"?>
 <a:theme xmlns:a="http://schemas.openxmlformats.org/drawingml/2006/main" name="Tema de Office">
   <a:themeElements>
@@ -45338,7 +44966,7 @@
 </file>
 
 <file path=customXml/itemProps1.xml><?xml version="1.0" encoding="utf-8"?>
-<ds:datastoreItem xmlns:ds="http://schemas.openxmlformats.org/officeDocument/2006/customXml" ds:itemID="{354FD8C6-DB05-455D-AB70-C992C5008818}">
+<ds:datastoreItem xmlns:ds="http://schemas.openxmlformats.org/officeDocument/2006/customXml" ds:itemID="{64DD3861-DE6E-40D3-8AED-6C757359AEA4}">
   <ds:schemaRefs>
     <ds:schemaRef ds:uri="http://schemas.openxmlformats.org/officeDocument/2006/bibliography"/>
   </ds:schemaRefs>

</xml_diff>

<commit_message>
Cambiada palabra en el indice en pdf y word.
</commit_message>
<xml_diff>
--- a/Practica-IS/ProyectoIS-Videoclub (1).docx
+++ b/Practica-IS/ProyectoIS-Videoclub (1).docx
@@ -220,8 +220,6 @@
           <w:sz w:val="28"/>
         </w:rPr>
       </w:pPr>
-      <w:bookmarkStart w:id="0" w:name="_GoBack"/>
-      <w:bookmarkEnd w:id="0"/>
     </w:p>
     <w:p>
       <w:pPr>
@@ -325,6 +323,8 @@
         <w:br w:type="page"/>
       </w:r>
     </w:p>
+    <w:bookmarkStart w:id="0" w:name="_GoBack"/>
+    <w:bookmarkEnd w:id="0"/>
     <w:p>
       <w:pPr>
         <w:pStyle w:val="TDC1"/>
@@ -352,7 +352,7 @@
       <w:r>
         <w:fldChar w:fldCharType="separate"/>
       </w:r>
-      <w:hyperlink w:anchor="_Toc357440469" w:history="1">
+      <w:hyperlink w:anchor="_Toc357450557" w:history="1">
         <w:r>
           <w:rPr>
             <w:rStyle w:val="Hipervnculo"/>
@@ -398,7 +398,7 @@
             <w:noProof/>
             <w:webHidden/>
           </w:rPr>
-          <w:instrText xml:space="preserve"> PAGEREF _Toc357440469 \h </w:instrText>
+          <w:instrText xml:space="preserve"> PAGEREF _Toc357450557 \h </w:instrText>
         </w:r>
         <w:r>
           <w:rPr>
@@ -446,7 +446,7 @@
           <w:szCs w:val="22"/>
         </w:rPr>
       </w:pPr>
-      <w:hyperlink w:anchor="_Toc357440470" w:history="1">
+      <w:hyperlink w:anchor="_Toc357450558" w:history="1">
         <w:r>
           <w:rPr>
             <w:rStyle w:val="Hipervnculo"/>
@@ -471,7 +471,7 @@
             <w:rStyle w:val="Hipervnculo"/>
             <w:noProof/>
           </w:rPr>
-          <w:t>Casos de uso JuegoClub</w:t>
+          <w:t>Casos de uso Gameclub</w:t>
         </w:r>
         <w:r>
           <w:rPr>
@@ -492,7 +492,7 @@
             <w:noProof/>
             <w:webHidden/>
           </w:rPr>
-          <w:instrText xml:space="preserve"> PAGEREF _Toc357440470 \h </w:instrText>
+          <w:instrText xml:space="preserve"> PAGEREF _Toc357450558 \h </w:instrText>
         </w:r>
         <w:r>
           <w:rPr>
@@ -536,7 +536,7 @@
           <w:noProof/>
         </w:rPr>
       </w:pPr>
-      <w:hyperlink w:anchor="_Toc357440471" w:history="1">
+      <w:hyperlink w:anchor="_Toc357450559" w:history="1">
         <w:r>
           <w:rPr>
             <w:rStyle w:val="Hipervnculo"/>
@@ -578,7 +578,7 @@
             <w:noProof/>
             <w:webHidden/>
           </w:rPr>
-          <w:instrText xml:space="preserve"> PAGEREF _Toc357440471 \h </w:instrText>
+          <w:instrText xml:space="preserve"> PAGEREF _Toc357450559 \h </w:instrText>
         </w:r>
         <w:r>
           <w:rPr>
@@ -622,7 +622,7 @@
           <w:noProof/>
         </w:rPr>
       </w:pPr>
-      <w:hyperlink w:anchor="_Toc357440472" w:history="1">
+      <w:hyperlink w:anchor="_Toc357450560" w:history="1">
         <w:r>
           <w:rPr>
             <w:rStyle w:val="Hipervnculo"/>
@@ -664,7 +664,7 @@
             <w:noProof/>
             <w:webHidden/>
           </w:rPr>
-          <w:instrText xml:space="preserve"> PAGEREF _Toc357440472 \h </w:instrText>
+          <w:instrText xml:space="preserve"> PAGEREF _Toc357450560 \h </w:instrText>
         </w:r>
         <w:r>
           <w:rPr>
@@ -708,7 +708,7 @@
           <w:noProof/>
         </w:rPr>
       </w:pPr>
-      <w:hyperlink w:anchor="_Toc357440473" w:history="1">
+      <w:hyperlink w:anchor="_Toc357450561" w:history="1">
         <w:r>
           <w:rPr>
             <w:rStyle w:val="Hipervnculo"/>
@@ -750,7 +750,7 @@
             <w:noProof/>
             <w:webHidden/>
           </w:rPr>
-          <w:instrText xml:space="preserve"> PAGEREF _Toc357440473 \h </w:instrText>
+          <w:instrText xml:space="preserve"> PAGEREF _Toc357450561 \h </w:instrText>
         </w:r>
         <w:r>
           <w:rPr>
@@ -794,7 +794,7 @@
           <w:noProof/>
         </w:rPr>
       </w:pPr>
-      <w:hyperlink w:anchor="_Toc357440474" w:history="1">
+      <w:hyperlink w:anchor="_Toc357450562" w:history="1">
         <w:r>
           <w:rPr>
             <w:rStyle w:val="Hipervnculo"/>
@@ -836,7 +836,7 @@
             <w:noProof/>
             <w:webHidden/>
           </w:rPr>
-          <w:instrText xml:space="preserve"> PAGEREF _Toc357440474 \h </w:instrText>
+          <w:instrText xml:space="preserve"> PAGEREF _Toc357450562 \h </w:instrText>
         </w:r>
         <w:r>
           <w:rPr>
@@ -880,7 +880,7 @@
           <w:noProof/>
         </w:rPr>
       </w:pPr>
-      <w:hyperlink w:anchor="_Toc357440475" w:history="1">
+      <w:hyperlink w:anchor="_Toc357450563" w:history="1">
         <w:r>
           <w:rPr>
             <w:rStyle w:val="Hipervnculo"/>
@@ -922,7 +922,7 @@
             <w:noProof/>
             <w:webHidden/>
           </w:rPr>
-          <w:instrText xml:space="preserve"> PAGEREF _Toc357440475 \h </w:instrText>
+          <w:instrText xml:space="preserve"> PAGEREF _Toc357450563 \h </w:instrText>
         </w:r>
         <w:r>
           <w:rPr>
@@ -966,7 +966,7 @@
           <w:noProof/>
         </w:rPr>
       </w:pPr>
-      <w:hyperlink w:anchor="_Toc357440476" w:history="1">
+      <w:hyperlink w:anchor="_Toc357450564" w:history="1">
         <w:r>
           <w:rPr>
             <w:rStyle w:val="Hipervnculo"/>
@@ -1008,7 +1008,7 @@
             <w:noProof/>
             <w:webHidden/>
           </w:rPr>
-          <w:instrText xml:space="preserve"> PAGEREF _Toc357440476 \h </w:instrText>
+          <w:instrText xml:space="preserve"> PAGEREF _Toc357450564 \h </w:instrText>
         </w:r>
         <w:r>
           <w:rPr>
@@ -1052,7 +1052,7 @@
           <w:noProof/>
         </w:rPr>
       </w:pPr>
-      <w:hyperlink w:anchor="_Toc357440477" w:history="1">
+      <w:hyperlink w:anchor="_Toc357450565" w:history="1">
         <w:r>
           <w:rPr>
             <w:rStyle w:val="Hipervnculo"/>
@@ -1094,7 +1094,7 @@
             <w:noProof/>
             <w:webHidden/>
           </w:rPr>
-          <w:instrText xml:space="preserve"> PAGEREF _Toc357440477 \h </w:instrText>
+          <w:instrText xml:space="preserve"> PAGEREF _Toc357450565 \h </w:instrText>
         </w:r>
         <w:r>
           <w:rPr>
@@ -1138,7 +1138,7 @@
           <w:noProof/>
         </w:rPr>
       </w:pPr>
-      <w:hyperlink w:anchor="_Toc357440478" w:history="1">
+      <w:hyperlink w:anchor="_Toc357450566" w:history="1">
         <w:r>
           <w:rPr>
             <w:rStyle w:val="Hipervnculo"/>
@@ -1180,7 +1180,7 @@
             <w:noProof/>
             <w:webHidden/>
           </w:rPr>
-          <w:instrText xml:space="preserve"> PAGEREF _Toc357440478 \h </w:instrText>
+          <w:instrText xml:space="preserve"> PAGEREF _Toc357450566 \h </w:instrText>
         </w:r>
         <w:r>
           <w:rPr>
@@ -1224,7 +1224,7 @@
           <w:noProof/>
         </w:rPr>
       </w:pPr>
-      <w:hyperlink w:anchor="_Toc357440479" w:history="1">
+      <w:hyperlink w:anchor="_Toc357450567" w:history="1">
         <w:r>
           <w:rPr>
             <w:rStyle w:val="Hipervnculo"/>
@@ -1266,7 +1266,7 @@
             <w:noProof/>
             <w:webHidden/>
           </w:rPr>
-          <w:instrText xml:space="preserve"> PAGEREF _Toc357440479 \h </w:instrText>
+          <w:instrText xml:space="preserve"> PAGEREF _Toc357450567 \h </w:instrText>
         </w:r>
         <w:r>
           <w:rPr>
@@ -1310,7 +1310,7 @@
           <w:noProof/>
         </w:rPr>
       </w:pPr>
-      <w:hyperlink w:anchor="_Toc357440480" w:history="1">
+      <w:hyperlink w:anchor="_Toc357450568" w:history="1">
         <w:r>
           <w:rPr>
             <w:rStyle w:val="Hipervnculo"/>
@@ -1352,7 +1352,7 @@
             <w:noProof/>
             <w:webHidden/>
           </w:rPr>
-          <w:instrText xml:space="preserve"> PAGEREF _Toc357440480 \h </w:instrText>
+          <w:instrText xml:space="preserve"> PAGEREF _Toc357450568 \h </w:instrText>
         </w:r>
         <w:r>
           <w:rPr>
@@ -1396,7 +1396,7 @@
           <w:noProof/>
         </w:rPr>
       </w:pPr>
-      <w:hyperlink w:anchor="_Toc357440481" w:history="1">
+      <w:hyperlink w:anchor="_Toc357450569" w:history="1">
         <w:r>
           <w:rPr>
             <w:rStyle w:val="Hipervnculo"/>
@@ -1438,7 +1438,7 @@
             <w:noProof/>
             <w:webHidden/>
           </w:rPr>
-          <w:instrText xml:space="preserve"> PAGEREF _Toc357440481 \h </w:instrText>
+          <w:instrText xml:space="preserve"> PAGEREF _Toc357450569 \h </w:instrText>
         </w:r>
         <w:r>
           <w:rPr>
@@ -1486,7 +1486,7 @@
           <w:szCs w:val="22"/>
         </w:rPr>
       </w:pPr>
-      <w:hyperlink w:anchor="_Toc357440482" w:history="1">
+      <w:hyperlink w:anchor="_Toc357450570" w:history="1">
         <w:r>
           <w:rPr>
             <w:rStyle w:val="Hipervnculo"/>
@@ -1532,7 +1532,7 @@
             <w:noProof/>
             <w:webHidden/>
           </w:rPr>
-          <w:instrText xml:space="preserve"> PAGEREF _Toc357440482 \h </w:instrText>
+          <w:instrText xml:space="preserve"> PAGEREF _Toc357450570 \h </w:instrText>
         </w:r>
         <w:r>
           <w:rPr>
@@ -1576,7 +1576,7 @@
           <w:noProof/>
         </w:rPr>
       </w:pPr>
-      <w:hyperlink w:anchor="_Toc357440483" w:history="1">
+      <w:hyperlink w:anchor="_Toc357450571" w:history="1">
         <w:r>
           <w:rPr>
             <w:rStyle w:val="Hipervnculo"/>
@@ -1618,7 +1618,7 @@
             <w:noProof/>
             <w:webHidden/>
           </w:rPr>
-          <w:instrText xml:space="preserve"> PAGEREF _Toc357440483 \h </w:instrText>
+          <w:instrText xml:space="preserve"> PAGEREF _Toc357450571 \h </w:instrText>
         </w:r>
         <w:r>
           <w:rPr>
@@ -1662,7 +1662,7 @@
           <w:noProof/>
         </w:rPr>
       </w:pPr>
-      <w:hyperlink w:anchor="_Toc357440484" w:history="1">
+      <w:hyperlink w:anchor="_Toc357450572" w:history="1">
         <w:r>
           <w:rPr>
             <w:rStyle w:val="Hipervnculo"/>
@@ -1704,7 +1704,7 @@
             <w:noProof/>
             <w:webHidden/>
           </w:rPr>
-          <w:instrText xml:space="preserve"> PAGEREF _Toc357440484 \h </w:instrText>
+          <w:instrText xml:space="preserve"> PAGEREF _Toc357450572 \h </w:instrText>
         </w:r>
         <w:r>
           <w:rPr>
@@ -1748,7 +1748,7 @@
           <w:noProof/>
         </w:rPr>
       </w:pPr>
-      <w:hyperlink w:anchor="_Toc357440485" w:history="1">
+      <w:hyperlink w:anchor="_Toc357450573" w:history="1">
         <w:r>
           <w:rPr>
             <w:rStyle w:val="Hipervnculo"/>
@@ -1790,7 +1790,7 @@
             <w:noProof/>
             <w:webHidden/>
           </w:rPr>
-          <w:instrText xml:space="preserve"> PAGEREF _Toc357440485 \h </w:instrText>
+          <w:instrText xml:space="preserve"> PAGEREF _Toc357450573 \h </w:instrText>
         </w:r>
         <w:r>
           <w:rPr>
@@ -1834,7 +1834,7 @@
           <w:noProof/>
         </w:rPr>
       </w:pPr>
-      <w:hyperlink w:anchor="_Toc357440486" w:history="1">
+      <w:hyperlink w:anchor="_Toc357450574" w:history="1">
         <w:r>
           <w:rPr>
             <w:rStyle w:val="Hipervnculo"/>
@@ -1876,7 +1876,7 @@
             <w:noProof/>
             <w:webHidden/>
           </w:rPr>
-          <w:instrText xml:space="preserve"> PAGEREF _Toc357440486 \h </w:instrText>
+          <w:instrText xml:space="preserve"> PAGEREF _Toc357450574 \h </w:instrText>
         </w:r>
         <w:r>
           <w:rPr>
@@ -1920,7 +1920,7 @@
           <w:noProof/>
         </w:rPr>
       </w:pPr>
-      <w:hyperlink w:anchor="_Toc357440487" w:history="1">
+      <w:hyperlink w:anchor="_Toc357450575" w:history="1">
         <w:r>
           <w:rPr>
             <w:rStyle w:val="Hipervnculo"/>
@@ -1962,7 +1962,7 @@
             <w:noProof/>
             <w:webHidden/>
           </w:rPr>
-          <w:instrText xml:space="preserve"> PAGEREF _Toc357440487 \h </w:instrText>
+          <w:instrText xml:space="preserve"> PAGEREF _Toc357450575 \h </w:instrText>
         </w:r>
         <w:r>
           <w:rPr>
@@ -2006,7 +2006,7 @@
           <w:noProof/>
         </w:rPr>
       </w:pPr>
-      <w:hyperlink w:anchor="_Toc357440488" w:history="1">
+      <w:hyperlink w:anchor="_Toc357450576" w:history="1">
         <w:r>
           <w:rPr>
             <w:rStyle w:val="Hipervnculo"/>
@@ -2048,7 +2048,7 @@
             <w:noProof/>
             <w:webHidden/>
           </w:rPr>
-          <w:instrText xml:space="preserve"> PAGEREF _Toc357440488 \h </w:instrText>
+          <w:instrText xml:space="preserve"> PAGEREF _Toc357450576 \h </w:instrText>
         </w:r>
         <w:r>
           <w:rPr>
@@ -2092,7 +2092,7 @@
           <w:noProof/>
         </w:rPr>
       </w:pPr>
-      <w:hyperlink w:anchor="_Toc357440489" w:history="1">
+      <w:hyperlink w:anchor="_Toc357450577" w:history="1">
         <w:r>
           <w:rPr>
             <w:rStyle w:val="Hipervnculo"/>
@@ -2134,7 +2134,7 @@
             <w:noProof/>
             <w:webHidden/>
           </w:rPr>
-          <w:instrText xml:space="preserve"> PAGEREF _Toc357440489 \h </w:instrText>
+          <w:instrText xml:space="preserve"> PAGEREF _Toc357450577 \h </w:instrText>
         </w:r>
         <w:r>
           <w:rPr>
@@ -2182,7 +2182,7 @@
           <w:szCs w:val="22"/>
         </w:rPr>
       </w:pPr>
-      <w:hyperlink w:anchor="_Toc357440490" w:history="1">
+      <w:hyperlink w:anchor="_Toc357450578" w:history="1">
         <w:r>
           <w:rPr>
             <w:rStyle w:val="Hipervnculo"/>
@@ -2228,7 +2228,7 @@
             <w:noProof/>
             <w:webHidden/>
           </w:rPr>
-          <w:instrText xml:space="preserve"> PAGEREF _Toc357440490 \h </w:instrText>
+          <w:instrText xml:space="preserve"> PAGEREF _Toc357450578 \h </w:instrText>
         </w:r>
         <w:r>
           <w:rPr>
@@ -2276,7 +2276,7 @@
           <w:szCs w:val="22"/>
         </w:rPr>
       </w:pPr>
-      <w:hyperlink w:anchor="_Toc357440491" w:history="1">
+      <w:hyperlink w:anchor="_Toc357450579" w:history="1">
         <w:r>
           <w:rPr>
             <w:rStyle w:val="Hipervnculo"/>
@@ -2322,7 +2322,7 @@
             <w:noProof/>
             <w:webHidden/>
           </w:rPr>
-          <w:instrText xml:space="preserve"> PAGEREF _Toc357440491 \h </w:instrText>
+          <w:instrText xml:space="preserve"> PAGEREF _Toc357450579 \h </w:instrText>
         </w:r>
         <w:r>
           <w:rPr>
@@ -2370,7 +2370,7 @@
           <w:szCs w:val="22"/>
         </w:rPr>
       </w:pPr>
-      <w:hyperlink w:anchor="_Toc357440492" w:history="1">
+      <w:hyperlink w:anchor="_Toc357450580" w:history="1">
         <w:r>
           <w:rPr>
             <w:rStyle w:val="Hipervnculo"/>
@@ -2416,7 +2416,7 @@
             <w:noProof/>
             <w:webHidden/>
           </w:rPr>
-          <w:instrText xml:space="preserve"> PAGEREF _Toc357440492 \h </w:instrText>
+          <w:instrText xml:space="preserve"> PAGEREF _Toc357450580 \h </w:instrText>
         </w:r>
         <w:r>
           <w:rPr>
@@ -2460,7 +2460,7 @@
           <w:noProof/>
         </w:rPr>
       </w:pPr>
-      <w:hyperlink w:anchor="_Toc357440493" w:history="1">
+      <w:hyperlink w:anchor="_Toc357450581" w:history="1">
         <w:r>
           <w:rPr>
             <w:rStyle w:val="Hipervnculo"/>
@@ -2502,7 +2502,7 @@
             <w:noProof/>
             <w:webHidden/>
           </w:rPr>
-          <w:instrText xml:space="preserve"> PAGEREF _Toc357440493 \h </w:instrText>
+          <w:instrText xml:space="preserve"> PAGEREF _Toc357450581 \h </w:instrText>
         </w:r>
         <w:r>
           <w:rPr>
@@ -2546,7 +2546,7 @@
           <w:noProof/>
         </w:rPr>
       </w:pPr>
-      <w:hyperlink w:anchor="_Toc357440494" w:history="1">
+      <w:hyperlink w:anchor="_Toc357450582" w:history="1">
         <w:r>
           <w:rPr>
             <w:rStyle w:val="Hipervnculo"/>
@@ -2588,7 +2588,7 @@
             <w:noProof/>
             <w:webHidden/>
           </w:rPr>
-          <w:instrText xml:space="preserve"> PAGEREF _Toc357440494 \h </w:instrText>
+          <w:instrText xml:space="preserve"> PAGEREF _Toc357450582 \h </w:instrText>
         </w:r>
         <w:r>
           <w:rPr>
@@ -2632,7 +2632,7 @@
           <w:szCs w:val="22"/>
         </w:rPr>
       </w:pPr>
-      <w:hyperlink w:anchor="_Toc357440495" w:history="1">
+      <w:hyperlink w:anchor="_Toc357450583" w:history="1">
         <w:r>
           <w:rPr>
             <w:rStyle w:val="Hipervnculo"/>
@@ -2674,7 +2674,7 @@
             <w:noProof/>
             <w:webHidden/>
           </w:rPr>
-          <w:instrText xml:space="preserve"> PAGEREF _Toc357440495 \h </w:instrText>
+          <w:instrText xml:space="preserve"> PAGEREF _Toc357450583 \h </w:instrText>
         </w:r>
         <w:r>
           <w:rPr>
@@ -2718,7 +2718,7 @@
           <w:szCs w:val="22"/>
         </w:rPr>
       </w:pPr>
-      <w:hyperlink w:anchor="_Toc357440496" w:history="1">
+      <w:hyperlink w:anchor="_Toc357450584" w:history="1">
         <w:r>
           <w:rPr>
             <w:rStyle w:val="Hipervnculo"/>
@@ -2760,7 +2760,7 @@
             <w:noProof/>
             <w:webHidden/>
           </w:rPr>
-          <w:instrText xml:space="preserve"> PAGEREF _Toc357440496 \h </w:instrText>
+          <w:instrText xml:space="preserve"> PAGEREF _Toc357450584 \h </w:instrText>
         </w:r>
         <w:r>
           <w:rPr>
@@ -2804,7 +2804,7 @@
           <w:szCs w:val="22"/>
         </w:rPr>
       </w:pPr>
-      <w:hyperlink w:anchor="_Toc357440497" w:history="1">
+      <w:hyperlink w:anchor="_Toc357450585" w:history="1">
         <w:r>
           <w:rPr>
             <w:rStyle w:val="Hipervnculo"/>
@@ -2846,7 +2846,7 @@
             <w:noProof/>
             <w:webHidden/>
           </w:rPr>
-          <w:instrText xml:space="preserve"> PAGEREF _Toc357440497 \h </w:instrText>
+          <w:instrText xml:space="preserve"> PAGEREF _Toc357450585 \h </w:instrText>
         </w:r>
         <w:r>
           <w:rPr>
@@ -2890,7 +2890,7 @@
           <w:szCs w:val="22"/>
         </w:rPr>
       </w:pPr>
-      <w:hyperlink w:anchor="_Toc357440498" w:history="1">
+      <w:hyperlink w:anchor="_Toc357450586" w:history="1">
         <w:r>
           <w:rPr>
             <w:rStyle w:val="Hipervnculo"/>
@@ -2932,7 +2932,7 @@
             <w:noProof/>
             <w:webHidden/>
           </w:rPr>
-          <w:instrText xml:space="preserve"> PAGEREF _Toc357440498 \h </w:instrText>
+          <w:instrText xml:space="preserve"> PAGEREF _Toc357450586 \h </w:instrText>
         </w:r>
         <w:r>
           <w:rPr>
@@ -2976,7 +2976,7 @@
           <w:szCs w:val="22"/>
         </w:rPr>
       </w:pPr>
-      <w:hyperlink w:anchor="_Toc357440499" w:history="1">
+      <w:hyperlink w:anchor="_Toc357450587" w:history="1">
         <w:r>
           <w:rPr>
             <w:rStyle w:val="Hipervnculo"/>
@@ -3018,7 +3018,7 @@
             <w:noProof/>
             <w:webHidden/>
           </w:rPr>
-          <w:instrText xml:space="preserve"> PAGEREF _Toc357440499 \h </w:instrText>
+          <w:instrText xml:space="preserve"> PAGEREF _Toc357450587 \h </w:instrText>
         </w:r>
         <w:r>
           <w:rPr>
@@ -3062,7 +3062,7 @@
           <w:szCs w:val="22"/>
         </w:rPr>
       </w:pPr>
-      <w:hyperlink w:anchor="_Toc357440500" w:history="1">
+      <w:hyperlink w:anchor="_Toc357450588" w:history="1">
         <w:r>
           <w:rPr>
             <w:rStyle w:val="Hipervnculo"/>
@@ -3104,7 +3104,7 @@
             <w:noProof/>
             <w:webHidden/>
           </w:rPr>
-          <w:instrText xml:space="preserve"> PAGEREF _Toc357440500 \h </w:instrText>
+          <w:instrText xml:space="preserve"> PAGEREF _Toc357450588 \h </w:instrText>
         </w:r>
         <w:r>
           <w:rPr>
@@ -3148,7 +3148,7 @@
           <w:noProof/>
         </w:rPr>
       </w:pPr>
-      <w:hyperlink w:anchor="_Toc357440501" w:history="1">
+      <w:hyperlink w:anchor="_Toc357450589" w:history="1">
         <w:r>
           <w:rPr>
             <w:rStyle w:val="Hipervnculo"/>
@@ -3190,7 +3190,7 @@
             <w:noProof/>
             <w:webHidden/>
           </w:rPr>
-          <w:instrText xml:space="preserve"> PAGEREF _Toc357440501 \h </w:instrText>
+          <w:instrText xml:space="preserve"> PAGEREF _Toc357450589 \h </w:instrText>
         </w:r>
         <w:r>
           <w:rPr>
@@ -3234,7 +3234,7 @@
           <w:szCs w:val="22"/>
         </w:rPr>
       </w:pPr>
-      <w:hyperlink w:anchor="_Toc357440502" w:history="1">
+      <w:hyperlink w:anchor="_Toc357450590" w:history="1">
         <w:r>
           <w:rPr>
             <w:rStyle w:val="Hipervnculo"/>
@@ -3276,7 +3276,7 @@
             <w:noProof/>
             <w:webHidden/>
           </w:rPr>
-          <w:instrText xml:space="preserve"> PAGEREF _Toc357440502 \h </w:instrText>
+          <w:instrText xml:space="preserve"> PAGEREF _Toc357450590 \h </w:instrText>
         </w:r>
         <w:r>
           <w:rPr>
@@ -3320,7 +3320,7 @@
           <w:szCs w:val="22"/>
         </w:rPr>
       </w:pPr>
-      <w:hyperlink w:anchor="_Toc357440503" w:history="1">
+      <w:hyperlink w:anchor="_Toc357450591" w:history="1">
         <w:r>
           <w:rPr>
             <w:rStyle w:val="Hipervnculo"/>
@@ -3362,7 +3362,7 @@
             <w:noProof/>
             <w:webHidden/>
           </w:rPr>
-          <w:instrText xml:space="preserve"> PAGEREF _Toc357440503 \h </w:instrText>
+          <w:instrText xml:space="preserve"> PAGEREF _Toc357450591 \h </w:instrText>
         </w:r>
         <w:r>
           <w:rPr>
@@ -3406,7 +3406,7 @@
           <w:szCs w:val="22"/>
         </w:rPr>
       </w:pPr>
-      <w:hyperlink w:anchor="_Toc357440504" w:history="1">
+      <w:hyperlink w:anchor="_Toc357450592" w:history="1">
         <w:r>
           <w:rPr>
             <w:rStyle w:val="Hipervnculo"/>
@@ -3448,7 +3448,7 @@
             <w:noProof/>
             <w:webHidden/>
           </w:rPr>
-          <w:instrText xml:space="preserve"> PAGEREF _Toc357440504 \h </w:instrText>
+          <w:instrText xml:space="preserve"> PAGEREF _Toc357450592 \h </w:instrText>
         </w:r>
         <w:r>
           <w:rPr>
@@ -3492,7 +3492,7 @@
           <w:szCs w:val="22"/>
         </w:rPr>
       </w:pPr>
-      <w:hyperlink w:anchor="_Toc357440505" w:history="1">
+      <w:hyperlink w:anchor="_Toc357450593" w:history="1">
         <w:r>
           <w:rPr>
             <w:rStyle w:val="Hipervnculo"/>
@@ -3534,7 +3534,7 @@
             <w:noProof/>
             <w:webHidden/>
           </w:rPr>
-          <w:instrText xml:space="preserve"> PAGEREF _Toc357440505 \h </w:instrText>
+          <w:instrText xml:space="preserve"> PAGEREF _Toc357450593 \h </w:instrText>
         </w:r>
         <w:r>
           <w:rPr>
@@ -3578,7 +3578,7 @@
           <w:szCs w:val="22"/>
         </w:rPr>
       </w:pPr>
-      <w:hyperlink w:anchor="_Toc357440506" w:history="1">
+      <w:hyperlink w:anchor="_Toc357450594" w:history="1">
         <w:r>
           <w:rPr>
             <w:rStyle w:val="Hipervnculo"/>
@@ -3620,7 +3620,7 @@
             <w:noProof/>
             <w:webHidden/>
           </w:rPr>
-          <w:instrText xml:space="preserve"> PAGEREF _Toc357440506 \h </w:instrText>
+          <w:instrText xml:space="preserve"> PAGEREF _Toc357450594 \h </w:instrText>
         </w:r>
         <w:r>
           <w:rPr>
@@ -3664,7 +3664,7 @@
           <w:szCs w:val="22"/>
         </w:rPr>
       </w:pPr>
-      <w:hyperlink w:anchor="_Toc357440507" w:history="1">
+      <w:hyperlink w:anchor="_Toc357450595" w:history="1">
         <w:r>
           <w:rPr>
             <w:rStyle w:val="Hipervnculo"/>
@@ -3706,7 +3706,7 @@
             <w:noProof/>
             <w:webHidden/>
           </w:rPr>
-          <w:instrText xml:space="preserve"> PAGEREF _Toc357440507 \h </w:instrText>
+          <w:instrText xml:space="preserve"> PAGEREF _Toc357450595 \h </w:instrText>
         </w:r>
         <w:r>
           <w:rPr>
@@ -3750,7 +3750,7 @@
           <w:szCs w:val="22"/>
         </w:rPr>
       </w:pPr>
-      <w:hyperlink w:anchor="_Toc357440508" w:history="1">
+      <w:hyperlink w:anchor="_Toc357450596" w:history="1">
         <w:r>
           <w:rPr>
             <w:rStyle w:val="Hipervnculo"/>
@@ -3792,7 +3792,7 @@
             <w:noProof/>
             <w:webHidden/>
           </w:rPr>
-          <w:instrText xml:space="preserve"> PAGEREF _Toc357440508 \h </w:instrText>
+          <w:instrText xml:space="preserve"> PAGEREF _Toc357450596 \h </w:instrText>
         </w:r>
         <w:r>
           <w:rPr>
@@ -3836,7 +3836,7 @@
           <w:szCs w:val="22"/>
         </w:rPr>
       </w:pPr>
-      <w:hyperlink w:anchor="_Toc357440509" w:history="1">
+      <w:hyperlink w:anchor="_Toc357450597" w:history="1">
         <w:r>
           <w:rPr>
             <w:rStyle w:val="Hipervnculo"/>
@@ -3878,7 +3878,7 @@
             <w:noProof/>
             <w:webHidden/>
           </w:rPr>
-          <w:instrText xml:space="preserve"> PAGEREF _Toc357440509 \h </w:instrText>
+          <w:instrText xml:space="preserve"> PAGEREF _Toc357450597 \h </w:instrText>
         </w:r>
         <w:r>
           <w:rPr>
@@ -3922,7 +3922,7 @@
           <w:noProof/>
         </w:rPr>
       </w:pPr>
-      <w:hyperlink w:anchor="_Toc357440510" w:history="1">
+      <w:hyperlink w:anchor="_Toc357450598" w:history="1">
         <w:r>
           <w:rPr>
             <w:rStyle w:val="Hipervnculo"/>
@@ -3964,7 +3964,7 @@
             <w:noProof/>
             <w:webHidden/>
           </w:rPr>
-          <w:instrText xml:space="preserve"> PAGEREF _Toc357440510 \h </w:instrText>
+          <w:instrText xml:space="preserve"> PAGEREF _Toc357450598 \h </w:instrText>
         </w:r>
         <w:r>
           <w:rPr>
@@ -4008,7 +4008,7 @@
           <w:szCs w:val="22"/>
         </w:rPr>
       </w:pPr>
-      <w:hyperlink w:anchor="_Toc357440511" w:history="1">
+      <w:hyperlink w:anchor="_Toc357450599" w:history="1">
         <w:r>
           <w:rPr>
             <w:rStyle w:val="Hipervnculo"/>
@@ -4050,7 +4050,7 @@
             <w:noProof/>
             <w:webHidden/>
           </w:rPr>
-          <w:instrText xml:space="preserve"> PAGEREF _Toc357440511 \h </w:instrText>
+          <w:instrText xml:space="preserve"> PAGEREF _Toc357450599 \h </w:instrText>
         </w:r>
         <w:r>
           <w:rPr>
@@ -4094,7 +4094,7 @@
           <w:szCs w:val="22"/>
         </w:rPr>
       </w:pPr>
-      <w:hyperlink w:anchor="_Toc357440512" w:history="1">
+      <w:hyperlink w:anchor="_Toc357450600" w:history="1">
         <w:r>
           <w:rPr>
             <w:rStyle w:val="Hipervnculo"/>
@@ -4136,7 +4136,7 @@
             <w:noProof/>
             <w:webHidden/>
           </w:rPr>
-          <w:instrText xml:space="preserve"> PAGEREF _Toc357440512 \h </w:instrText>
+          <w:instrText xml:space="preserve"> PAGEREF _Toc357450600 \h </w:instrText>
         </w:r>
         <w:r>
           <w:rPr>
@@ -4180,7 +4180,7 @@
           <w:szCs w:val="22"/>
         </w:rPr>
       </w:pPr>
-      <w:hyperlink w:anchor="_Toc357440513" w:history="1">
+      <w:hyperlink w:anchor="_Toc357450601" w:history="1">
         <w:r>
           <w:rPr>
             <w:rStyle w:val="Hipervnculo"/>
@@ -4222,7 +4222,7 @@
             <w:noProof/>
             <w:webHidden/>
           </w:rPr>
-          <w:instrText xml:space="preserve"> PAGEREF _Toc357440513 \h </w:instrText>
+          <w:instrText xml:space="preserve"> PAGEREF _Toc357450601 \h </w:instrText>
         </w:r>
         <w:r>
           <w:rPr>
@@ -4266,7 +4266,7 @@
           <w:szCs w:val="22"/>
         </w:rPr>
       </w:pPr>
-      <w:hyperlink w:anchor="_Toc357440514" w:history="1">
+      <w:hyperlink w:anchor="_Toc357450602" w:history="1">
         <w:r>
           <w:rPr>
             <w:rStyle w:val="Hipervnculo"/>
@@ -4308,7 +4308,7 @@
             <w:noProof/>
             <w:webHidden/>
           </w:rPr>
-          <w:instrText xml:space="preserve"> PAGEREF _Toc357440514 \h </w:instrText>
+          <w:instrText xml:space="preserve"> PAGEREF _Toc357450602 \h </w:instrText>
         </w:r>
         <w:r>
           <w:rPr>
@@ -4352,7 +4352,7 @@
           <w:szCs w:val="22"/>
         </w:rPr>
       </w:pPr>
-      <w:hyperlink w:anchor="_Toc357440515" w:history="1">
+      <w:hyperlink w:anchor="_Toc357450603" w:history="1">
         <w:r>
           <w:rPr>
             <w:rStyle w:val="Hipervnculo"/>
@@ -4394,7 +4394,7 @@
             <w:noProof/>
             <w:webHidden/>
           </w:rPr>
-          <w:instrText xml:space="preserve"> PAGEREF _Toc357440515 \h </w:instrText>
+          <w:instrText xml:space="preserve"> PAGEREF _Toc357450603 \h </w:instrText>
         </w:r>
         <w:r>
           <w:rPr>
@@ -4438,7 +4438,7 @@
           <w:szCs w:val="22"/>
         </w:rPr>
       </w:pPr>
-      <w:hyperlink w:anchor="_Toc357440516" w:history="1">
+      <w:hyperlink w:anchor="_Toc357450604" w:history="1">
         <w:r>
           <w:rPr>
             <w:rStyle w:val="Hipervnculo"/>
@@ -4480,7 +4480,7 @@
             <w:noProof/>
             <w:webHidden/>
           </w:rPr>
-          <w:instrText xml:space="preserve"> PAGEREF _Toc357440516 \h </w:instrText>
+          <w:instrText xml:space="preserve"> PAGEREF _Toc357450604 \h </w:instrText>
         </w:r>
         <w:r>
           <w:rPr>
@@ -4524,7 +4524,7 @@
           <w:szCs w:val="22"/>
         </w:rPr>
       </w:pPr>
-      <w:hyperlink w:anchor="_Toc357440517" w:history="1">
+      <w:hyperlink w:anchor="_Toc357450605" w:history="1">
         <w:r>
           <w:rPr>
             <w:rStyle w:val="Hipervnculo"/>
@@ -4566,7 +4566,7 @@
             <w:noProof/>
             <w:webHidden/>
           </w:rPr>
-          <w:instrText xml:space="preserve"> PAGEREF _Toc357440517 \h </w:instrText>
+          <w:instrText xml:space="preserve"> PAGEREF _Toc357450605 \h </w:instrText>
         </w:r>
         <w:r>
           <w:rPr>
@@ -4610,7 +4610,7 @@
           <w:szCs w:val="22"/>
         </w:rPr>
       </w:pPr>
-      <w:hyperlink w:anchor="_Toc357440518" w:history="1">
+      <w:hyperlink w:anchor="_Toc357450606" w:history="1">
         <w:r>
           <w:rPr>
             <w:rStyle w:val="Hipervnculo"/>
@@ -4652,7 +4652,7 @@
             <w:noProof/>
             <w:webHidden/>
           </w:rPr>
-          <w:instrText xml:space="preserve"> PAGEREF _Toc357440518 \h </w:instrText>
+          <w:instrText xml:space="preserve"> PAGEREF _Toc357450606 \h </w:instrText>
         </w:r>
         <w:r>
           <w:rPr>
@@ -4696,7 +4696,7 @@
           <w:noProof/>
         </w:rPr>
       </w:pPr>
-      <w:hyperlink w:anchor="_Toc357440519" w:history="1">
+      <w:hyperlink w:anchor="_Toc357450607" w:history="1">
         <w:r>
           <w:rPr>
             <w:rStyle w:val="Hipervnculo"/>
@@ -4738,7 +4738,7 @@
             <w:noProof/>
             <w:webHidden/>
           </w:rPr>
-          <w:instrText xml:space="preserve"> PAGEREF _Toc357440519 \h </w:instrText>
+          <w:instrText xml:space="preserve"> PAGEREF _Toc357450607 \h </w:instrText>
         </w:r>
         <w:r>
           <w:rPr>
@@ -4782,7 +4782,7 @@
           <w:szCs w:val="22"/>
         </w:rPr>
       </w:pPr>
-      <w:hyperlink w:anchor="_Toc357440520" w:history="1">
+      <w:hyperlink w:anchor="_Toc357450608" w:history="1">
         <w:r>
           <w:rPr>
             <w:rStyle w:val="Hipervnculo"/>
@@ -4824,7 +4824,7 @@
             <w:noProof/>
             <w:webHidden/>
           </w:rPr>
-          <w:instrText xml:space="preserve"> PAGEREF _Toc357440520 \h </w:instrText>
+          <w:instrText xml:space="preserve"> PAGEREF _Toc357450608 \h </w:instrText>
         </w:r>
         <w:r>
           <w:rPr>
@@ -4868,7 +4868,7 @@
           <w:szCs w:val="22"/>
         </w:rPr>
       </w:pPr>
-      <w:hyperlink w:anchor="_Toc357440521" w:history="1">
+      <w:hyperlink w:anchor="_Toc357450609" w:history="1">
         <w:r>
           <w:rPr>
             <w:rStyle w:val="Hipervnculo"/>
@@ -4910,7 +4910,7 @@
             <w:noProof/>
             <w:webHidden/>
           </w:rPr>
-          <w:instrText xml:space="preserve"> PAGEREF _Toc357440521 \h </w:instrText>
+          <w:instrText xml:space="preserve"> PAGEREF _Toc357450609 \h </w:instrText>
         </w:r>
         <w:r>
           <w:rPr>
@@ -4954,7 +4954,7 @@
           <w:szCs w:val="22"/>
         </w:rPr>
       </w:pPr>
-      <w:hyperlink w:anchor="_Toc357440522" w:history="1">
+      <w:hyperlink w:anchor="_Toc357450610" w:history="1">
         <w:r>
           <w:rPr>
             <w:rStyle w:val="Hipervnculo"/>
@@ -4996,7 +4996,7 @@
             <w:noProof/>
             <w:webHidden/>
           </w:rPr>
-          <w:instrText xml:space="preserve"> PAGEREF _Toc357440522 \h </w:instrText>
+          <w:instrText xml:space="preserve"> PAGEREF _Toc357450610 \h </w:instrText>
         </w:r>
         <w:r>
           <w:rPr>
@@ -5040,7 +5040,7 @@
           <w:szCs w:val="22"/>
         </w:rPr>
       </w:pPr>
-      <w:hyperlink w:anchor="_Toc357440523" w:history="1">
+      <w:hyperlink w:anchor="_Toc357450611" w:history="1">
         <w:r>
           <w:rPr>
             <w:rStyle w:val="Hipervnculo"/>
@@ -5082,7 +5082,7 @@
             <w:noProof/>
             <w:webHidden/>
           </w:rPr>
-          <w:instrText xml:space="preserve"> PAGEREF _Toc357440523 \h </w:instrText>
+          <w:instrText xml:space="preserve"> PAGEREF _Toc357450611 \h </w:instrText>
         </w:r>
         <w:r>
           <w:rPr>
@@ -5126,7 +5126,7 @@
           <w:szCs w:val="22"/>
         </w:rPr>
       </w:pPr>
-      <w:hyperlink w:anchor="_Toc357440524" w:history="1">
+      <w:hyperlink w:anchor="_Toc357450612" w:history="1">
         <w:r>
           <w:rPr>
             <w:rStyle w:val="Hipervnculo"/>
@@ -5168,7 +5168,7 @@
             <w:noProof/>
             <w:webHidden/>
           </w:rPr>
-          <w:instrText xml:space="preserve"> PAGEREF _Toc357440524 \h </w:instrText>
+          <w:instrText xml:space="preserve"> PAGEREF _Toc357450612 \h </w:instrText>
         </w:r>
         <w:r>
           <w:rPr>
@@ -5212,7 +5212,7 @@
           <w:szCs w:val="22"/>
         </w:rPr>
       </w:pPr>
-      <w:hyperlink w:anchor="_Toc357440525" w:history="1">
+      <w:hyperlink w:anchor="_Toc357450613" w:history="1">
         <w:r>
           <w:rPr>
             <w:rStyle w:val="Hipervnculo"/>
@@ -5254,7 +5254,7 @@
             <w:noProof/>
             <w:webHidden/>
           </w:rPr>
-          <w:instrText xml:space="preserve"> PAGEREF _Toc357440525 \h </w:instrText>
+          <w:instrText xml:space="preserve"> PAGEREF _Toc357450613 \h </w:instrText>
         </w:r>
         <w:r>
           <w:rPr>
@@ -5298,7 +5298,7 @@
           <w:szCs w:val="22"/>
         </w:rPr>
       </w:pPr>
-      <w:hyperlink w:anchor="_Toc357440526" w:history="1">
+      <w:hyperlink w:anchor="_Toc357450614" w:history="1">
         <w:r>
           <w:rPr>
             <w:rStyle w:val="Hipervnculo"/>
@@ -5340,7 +5340,7 @@
             <w:noProof/>
             <w:webHidden/>
           </w:rPr>
-          <w:instrText xml:space="preserve"> PAGEREF _Toc357440526 \h </w:instrText>
+          <w:instrText xml:space="preserve"> PAGEREF _Toc357450614 \h </w:instrText>
         </w:r>
         <w:r>
           <w:rPr>
@@ -5384,7 +5384,7 @@
           <w:szCs w:val="22"/>
         </w:rPr>
       </w:pPr>
-      <w:hyperlink w:anchor="_Toc357440527" w:history="1">
+      <w:hyperlink w:anchor="_Toc357450615" w:history="1">
         <w:r>
           <w:rPr>
             <w:rStyle w:val="Hipervnculo"/>
@@ -5426,7 +5426,7 @@
             <w:noProof/>
             <w:webHidden/>
           </w:rPr>
-          <w:instrText xml:space="preserve"> PAGEREF _Toc357440527 \h </w:instrText>
+          <w:instrText xml:space="preserve"> PAGEREF _Toc357450615 \h </w:instrText>
         </w:r>
         <w:r>
           <w:rPr>
@@ -5474,7 +5474,7 @@
           <w:szCs w:val="22"/>
         </w:rPr>
       </w:pPr>
-      <w:hyperlink w:anchor="_Toc357440528" w:history="1">
+      <w:hyperlink w:anchor="_Toc357450616" w:history="1">
         <w:r>
           <w:rPr>
             <w:rStyle w:val="Hipervnculo"/>
@@ -5520,7 +5520,7 @@
             <w:noProof/>
             <w:webHidden/>
           </w:rPr>
-          <w:instrText xml:space="preserve"> PAGEREF _Toc357440528 \h </w:instrText>
+          <w:instrText xml:space="preserve"> PAGEREF _Toc357450616 \h </w:instrText>
         </w:r>
         <w:r>
           <w:rPr>
@@ -5564,7 +5564,7 @@
           <w:noProof/>
         </w:rPr>
       </w:pPr>
-      <w:hyperlink w:anchor="_Toc357440529" w:history="1">
+      <w:hyperlink w:anchor="_Toc357450617" w:history="1">
         <w:r>
           <w:rPr>
             <w:rStyle w:val="Hipervnculo"/>
@@ -5606,7 +5606,7 @@
             <w:noProof/>
             <w:webHidden/>
           </w:rPr>
-          <w:instrText xml:space="preserve"> PAGEREF _Toc357440529 \h </w:instrText>
+          <w:instrText xml:space="preserve"> PAGEREF _Toc357450617 \h </w:instrText>
         </w:r>
         <w:r>
           <w:rPr>
@@ -5650,7 +5650,7 @@
           <w:noProof/>
         </w:rPr>
       </w:pPr>
-      <w:hyperlink w:anchor="_Toc357440530" w:history="1">
+      <w:hyperlink w:anchor="_Toc357450618" w:history="1">
         <w:r>
           <w:rPr>
             <w:rStyle w:val="Hipervnculo"/>
@@ -5692,7 +5692,7 @@
             <w:noProof/>
             <w:webHidden/>
           </w:rPr>
-          <w:instrText xml:space="preserve"> PAGEREF _Toc357440530 \h </w:instrText>
+          <w:instrText xml:space="preserve"> PAGEREF _Toc357450618 \h </w:instrText>
         </w:r>
         <w:r>
           <w:rPr>
@@ -5736,7 +5736,7 @@
           <w:szCs w:val="22"/>
         </w:rPr>
       </w:pPr>
-      <w:hyperlink w:anchor="_Toc357440531" w:history="1">
+      <w:hyperlink w:anchor="_Toc357450619" w:history="1">
         <w:r>
           <w:rPr>
             <w:rStyle w:val="Hipervnculo"/>
@@ -5778,7 +5778,7 @@
             <w:noProof/>
             <w:webHidden/>
           </w:rPr>
-          <w:instrText xml:space="preserve"> PAGEREF _Toc357440531 \h </w:instrText>
+          <w:instrText xml:space="preserve"> PAGEREF _Toc357450619 \h </w:instrText>
         </w:r>
         <w:r>
           <w:rPr>
@@ -5822,7 +5822,7 @@
           <w:szCs w:val="22"/>
         </w:rPr>
       </w:pPr>
-      <w:hyperlink w:anchor="_Toc357440532" w:history="1">
+      <w:hyperlink w:anchor="_Toc357450620" w:history="1">
         <w:r>
           <w:rPr>
             <w:rStyle w:val="Hipervnculo"/>
@@ -5864,7 +5864,7 @@
             <w:noProof/>
             <w:webHidden/>
           </w:rPr>
-          <w:instrText xml:space="preserve"> PAGEREF _Toc357440532 \h </w:instrText>
+          <w:instrText xml:space="preserve"> PAGEREF _Toc357450620 \h </w:instrText>
         </w:r>
         <w:r>
           <w:rPr>
@@ -5908,7 +5908,7 @@
           <w:szCs w:val="22"/>
         </w:rPr>
       </w:pPr>
-      <w:hyperlink w:anchor="_Toc357440533" w:history="1">
+      <w:hyperlink w:anchor="_Toc357450621" w:history="1">
         <w:r>
           <w:rPr>
             <w:rStyle w:val="Hipervnculo"/>
@@ -5951,7 +5951,7 @@
             <w:noProof/>
             <w:webHidden/>
           </w:rPr>
-          <w:instrText xml:space="preserve"> PAGEREF _Toc357440533 \h </w:instrText>
+          <w:instrText xml:space="preserve"> PAGEREF _Toc357450621 \h </w:instrText>
         </w:r>
         <w:r>
           <w:rPr>
@@ -5995,7 +5995,7 @@
           <w:szCs w:val="22"/>
         </w:rPr>
       </w:pPr>
-      <w:hyperlink w:anchor="_Toc357440534" w:history="1">
+      <w:hyperlink w:anchor="_Toc357450622" w:history="1">
         <w:r>
           <w:rPr>
             <w:rStyle w:val="Hipervnculo"/>
@@ -6037,7 +6037,7 @@
             <w:noProof/>
             <w:webHidden/>
           </w:rPr>
-          <w:instrText xml:space="preserve"> PAGEREF _Toc357440534 \h </w:instrText>
+          <w:instrText xml:space="preserve"> PAGEREF _Toc357450622 \h </w:instrText>
         </w:r>
         <w:r>
           <w:rPr>
@@ -6081,7 +6081,7 @@
           <w:szCs w:val="22"/>
         </w:rPr>
       </w:pPr>
-      <w:hyperlink w:anchor="_Toc357440535" w:history="1">
+      <w:hyperlink w:anchor="_Toc357450623" w:history="1">
         <w:r>
           <w:rPr>
             <w:rStyle w:val="Hipervnculo"/>
@@ -6123,7 +6123,7 @@
             <w:noProof/>
             <w:webHidden/>
           </w:rPr>
-          <w:instrText xml:space="preserve"> PAGEREF _Toc357440535 \h </w:instrText>
+          <w:instrText xml:space="preserve"> PAGEREF _Toc357450623 \h </w:instrText>
         </w:r>
         <w:r>
           <w:rPr>
@@ -6167,7 +6167,7 @@
           <w:szCs w:val="22"/>
         </w:rPr>
       </w:pPr>
-      <w:hyperlink w:anchor="_Toc357440536" w:history="1">
+      <w:hyperlink w:anchor="_Toc357450624" w:history="1">
         <w:r>
           <w:rPr>
             <w:rStyle w:val="Hipervnculo"/>
@@ -6209,7 +6209,7 @@
             <w:noProof/>
             <w:webHidden/>
           </w:rPr>
-          <w:instrText xml:space="preserve"> PAGEREF _Toc357440536 \h </w:instrText>
+          <w:instrText xml:space="preserve"> PAGEREF _Toc357450624 \h </w:instrText>
         </w:r>
         <w:r>
           <w:rPr>
@@ -6253,7 +6253,7 @@
           <w:szCs w:val="22"/>
         </w:rPr>
       </w:pPr>
-      <w:hyperlink w:anchor="_Toc357440537" w:history="1">
+      <w:hyperlink w:anchor="_Toc357450625" w:history="1">
         <w:r>
           <w:rPr>
             <w:rStyle w:val="Hipervnculo"/>
@@ -6295,7 +6295,7 @@
             <w:noProof/>
             <w:webHidden/>
           </w:rPr>
-          <w:instrText xml:space="preserve"> PAGEREF _Toc357440537 \h </w:instrText>
+          <w:instrText xml:space="preserve"> PAGEREF _Toc357450625 \h </w:instrText>
         </w:r>
         <w:r>
           <w:rPr>
@@ -6339,7 +6339,7 @@
           <w:szCs w:val="22"/>
         </w:rPr>
       </w:pPr>
-      <w:hyperlink w:anchor="_Toc357440538" w:history="1">
+      <w:hyperlink w:anchor="_Toc357450626" w:history="1">
         <w:r>
           <w:rPr>
             <w:rStyle w:val="Hipervnculo"/>
@@ -6381,7 +6381,7 @@
             <w:noProof/>
             <w:webHidden/>
           </w:rPr>
-          <w:instrText xml:space="preserve"> PAGEREF _Toc357440538 \h </w:instrText>
+          <w:instrText xml:space="preserve"> PAGEREF _Toc357450626 \h </w:instrText>
         </w:r>
         <w:r>
           <w:rPr>
@@ -6425,7 +6425,7 @@
           <w:szCs w:val="22"/>
         </w:rPr>
       </w:pPr>
-      <w:hyperlink w:anchor="_Toc357440539" w:history="1">
+      <w:hyperlink w:anchor="_Toc357450627" w:history="1">
         <w:r>
           <w:rPr>
             <w:rStyle w:val="Hipervnculo"/>
@@ -6467,7 +6467,7 @@
             <w:noProof/>
             <w:webHidden/>
           </w:rPr>
-          <w:instrText xml:space="preserve"> PAGEREF _Toc357440539 \h </w:instrText>
+          <w:instrText xml:space="preserve"> PAGEREF _Toc357450627 \h </w:instrText>
         </w:r>
         <w:r>
           <w:rPr>
@@ -6511,7 +6511,7 @@
           <w:szCs w:val="22"/>
         </w:rPr>
       </w:pPr>
-      <w:hyperlink w:anchor="_Toc357440540" w:history="1">
+      <w:hyperlink w:anchor="_Toc357450628" w:history="1">
         <w:r>
           <w:rPr>
             <w:rStyle w:val="Hipervnculo"/>
@@ -6553,7 +6553,7 @@
             <w:noProof/>
             <w:webHidden/>
           </w:rPr>
-          <w:instrText xml:space="preserve"> PAGEREF _Toc357440540 \h </w:instrText>
+          <w:instrText xml:space="preserve"> PAGEREF _Toc357450628 \h </w:instrText>
         </w:r>
         <w:r>
           <w:rPr>
@@ -6597,7 +6597,7 @@
           <w:szCs w:val="22"/>
         </w:rPr>
       </w:pPr>
-      <w:hyperlink w:anchor="_Toc357440541" w:history="1">
+      <w:hyperlink w:anchor="_Toc357450629" w:history="1">
         <w:r>
           <w:rPr>
             <w:rStyle w:val="Hipervnculo"/>
@@ -6639,7 +6639,7 @@
             <w:noProof/>
             <w:webHidden/>
           </w:rPr>
-          <w:instrText xml:space="preserve"> PAGEREF _Toc357440541 \h </w:instrText>
+          <w:instrText xml:space="preserve"> PAGEREF _Toc357450629 \h </w:instrText>
         </w:r>
         <w:r>
           <w:rPr>
@@ -6743,7 +6743,7 @@
         <w:pStyle w:val="Ttulo1"/>
       </w:pPr>
       <w:bookmarkStart w:id="1" w:name="_Toc357438503"/>
-      <w:bookmarkStart w:id="2" w:name="_Toc357440469"/>
+      <w:bookmarkStart w:id="2" w:name="_Toc357450557"/>
       <w:r>
         <w:lastRenderedPageBreak/>
         <w:t>Historia</w:t>
@@ -7148,15 +7148,18 @@
         <w:pStyle w:val="Ttulo1"/>
       </w:pPr>
       <w:bookmarkStart w:id="3" w:name="_Toc357438504"/>
-      <w:bookmarkStart w:id="4" w:name="_Toc357440470"/>
+      <w:bookmarkStart w:id="4" w:name="_Toc357450558"/>
       <w:r>
         <w:lastRenderedPageBreak/>
-        <w:t>Casos de uso JuegoC</w:t>
-      </w:r>
-      <w:r>
-        <w:t>lub</w:t>
+        <w:t xml:space="preserve">Casos de uso </w:t>
       </w:r>
       <w:bookmarkEnd w:id="3"/>
+      <w:r>
+        <w:t>G</w:t>
+      </w:r>
+      <w:r>
+        <w:t>ameclub</w:t>
+      </w:r>
       <w:bookmarkEnd w:id="4"/>
       <w:r>
         <w:fldChar w:fldCharType="begin"/>
@@ -7188,7 +7191,7 @@
       <w:pPr>
         <w:pStyle w:val="Ttulo2"/>
       </w:pPr>
-      <w:bookmarkStart w:id="5" w:name="_Toc357440471"/>
+      <w:bookmarkStart w:id="5" w:name="_Toc357450559"/>
       <w:r>
         <w:t>UC1: Prestar</w:t>
       </w:r>
@@ -7705,7 +7708,7 @@
       <w:pPr>
         <w:pStyle w:val="Ttulo2"/>
       </w:pPr>
-      <w:bookmarkStart w:id="6" w:name="_Toc357440472"/>
+      <w:bookmarkStart w:id="6" w:name="_Toc357450560"/>
       <w:r>
         <w:t xml:space="preserve">UC2: </w:t>
       </w:r>
@@ -8147,7 +8150,7 @@
         <w:pStyle w:val="Ttulo2"/>
         <w:jc w:val="both"/>
       </w:pPr>
-      <w:bookmarkStart w:id="7" w:name="_Toc357440473"/>
+      <w:bookmarkStart w:id="7" w:name="_Toc357450561"/>
       <w:r>
         <w:t xml:space="preserve">UC3: </w:t>
       </w:r>
@@ -8557,7 +8560,7 @@
         <w:pStyle w:val="Ttulo2"/>
         <w:jc w:val="both"/>
       </w:pPr>
-      <w:bookmarkStart w:id="8" w:name="_Toc357440474"/>
+      <w:bookmarkStart w:id="8" w:name="_Toc357450562"/>
       <w:r>
         <w:t xml:space="preserve">UC4: </w:t>
       </w:r>
@@ -9012,7 +9015,7 @@
         <w:pStyle w:val="Ttulo2"/>
         <w:jc w:val="both"/>
       </w:pPr>
-      <w:bookmarkStart w:id="9" w:name="_Toc357440475"/>
+      <w:bookmarkStart w:id="9" w:name="_Toc357450563"/>
       <w:r>
         <w:lastRenderedPageBreak/>
         <w:t xml:space="preserve">UC5: </w:t>
@@ -9412,7 +9415,7 @@
         <w:pStyle w:val="Ttulo2"/>
         <w:jc w:val="both"/>
       </w:pPr>
-      <w:bookmarkStart w:id="10" w:name="_Toc357440476"/>
+      <w:bookmarkStart w:id="10" w:name="_Toc357450564"/>
       <w:r>
         <w:t>UC6</w:t>
       </w:r>
@@ -9804,7 +9807,7 @@
         <w:pStyle w:val="Ttulo2"/>
         <w:jc w:val="both"/>
       </w:pPr>
-      <w:bookmarkStart w:id="11" w:name="_Toc357440477"/>
+      <w:bookmarkStart w:id="11" w:name="_Toc357450565"/>
       <w:r>
         <w:t>UC7</w:t>
       </w:r>
@@ -10217,7 +10220,7 @@
       <w:pPr>
         <w:pStyle w:val="Ttulo2"/>
       </w:pPr>
-      <w:bookmarkStart w:id="12" w:name="_Toc357440478"/>
+      <w:bookmarkStart w:id="12" w:name="_Toc357450566"/>
       <w:r>
         <w:t xml:space="preserve">UC8: </w:t>
       </w:r>
@@ -10644,7 +10647,7 @@
         <w:pStyle w:val="Ttulo2"/>
         <w:jc w:val="both"/>
       </w:pPr>
-      <w:bookmarkStart w:id="13" w:name="_Toc357440479"/>
+      <w:bookmarkStart w:id="13" w:name="_Toc357450567"/>
       <w:r>
         <w:t xml:space="preserve">UC9: </w:t>
       </w:r>
@@ -11027,7 +11030,7 @@
         <w:pStyle w:val="Ttulo2"/>
         <w:jc w:val="both"/>
       </w:pPr>
-      <w:bookmarkStart w:id="14" w:name="_Toc357440480"/>
+      <w:bookmarkStart w:id="14" w:name="_Toc357450568"/>
       <w:r>
         <w:lastRenderedPageBreak/>
         <w:t xml:space="preserve">UC10: </w:t>
@@ -11413,7 +11416,7 @@
         <w:pStyle w:val="Ttulo2"/>
         <w:jc w:val="both"/>
       </w:pPr>
-      <w:bookmarkStart w:id="15" w:name="_Toc357440481"/>
+      <w:bookmarkStart w:id="15" w:name="_Toc357450569"/>
       <w:r>
         <w:t>UC1</w:t>
       </w:r>
@@ -11828,7 +11831,7 @@
         <w:jc w:val="both"/>
       </w:pPr>
       <w:bookmarkStart w:id="16" w:name="_Toc357438505"/>
-      <w:bookmarkStart w:id="17" w:name="_Toc357440482"/>
+      <w:bookmarkStart w:id="17" w:name="_Toc357450570"/>
       <w:r>
         <w:lastRenderedPageBreak/>
         <w:t>Tarjetas CRC</w:t>
@@ -11860,7 +11863,7 @@
       <w:pPr>
         <w:pStyle w:val="Ttulo2"/>
       </w:pPr>
-      <w:bookmarkStart w:id="18" w:name="_Toc357440483"/>
+      <w:bookmarkStart w:id="18" w:name="_Toc357450571"/>
       <w:r>
         <w:t>Juego</w:t>
       </w:r>
@@ -12185,7 +12188,7 @@
       <w:pPr>
         <w:pStyle w:val="Ttulo2"/>
       </w:pPr>
-      <w:bookmarkStart w:id="19" w:name="_Toc357440484"/>
+      <w:bookmarkStart w:id="19" w:name="_Toc357450572"/>
       <w:r>
         <w:t>Usuario</w:t>
       </w:r>
@@ -12464,7 +12467,7 @@
       <w:pPr>
         <w:pStyle w:val="Ttulo2"/>
       </w:pPr>
-      <w:bookmarkStart w:id="20" w:name="_Toc357440485"/>
+      <w:bookmarkStart w:id="20" w:name="_Toc357450573"/>
       <w:r>
         <w:lastRenderedPageBreak/>
         <w:t>Préstamo</w:t>
@@ -12763,7 +12766,7 @@
       <w:pPr>
         <w:pStyle w:val="Ttulo2"/>
       </w:pPr>
-      <w:bookmarkStart w:id="21" w:name="_Toc357440486"/>
+      <w:bookmarkStart w:id="21" w:name="_Toc357450574"/>
       <w:r>
         <w:t>Sistema</w:t>
       </w:r>
@@ -13060,7 +13063,7 @@
       <w:pPr>
         <w:pStyle w:val="Ttulo2"/>
       </w:pPr>
-      <w:bookmarkStart w:id="22" w:name="_Toc357440487"/>
+      <w:bookmarkStart w:id="22" w:name="_Toc357450575"/>
       <w:r>
         <w:t>SistemaJuegos</w:t>
       </w:r>
@@ -13366,7 +13369,7 @@
       <w:pPr>
         <w:pStyle w:val="Ttulo2"/>
       </w:pPr>
-      <w:bookmarkStart w:id="23" w:name="_Toc357440488"/>
+      <w:bookmarkStart w:id="23" w:name="_Toc357450576"/>
       <w:r>
         <w:lastRenderedPageBreak/>
         <w:t>SistemaUsuarios</w:t>
@@ -13618,7 +13621,7 @@
       <w:pPr>
         <w:pStyle w:val="Ttulo2"/>
       </w:pPr>
-      <w:bookmarkStart w:id="24" w:name="_Toc357440489"/>
+      <w:bookmarkStart w:id="24" w:name="_Toc357450577"/>
       <w:r>
         <w:t>SistemaPréstamos</w:t>
       </w:r>
@@ -13935,7 +13938,7 @@
         <w:jc w:val="both"/>
       </w:pPr>
       <w:bookmarkStart w:id="25" w:name="_Toc357438506"/>
-      <w:bookmarkStart w:id="26" w:name="_Toc357440490"/>
+      <w:bookmarkStart w:id="26" w:name="_Toc357450578"/>
       <w:r>
         <w:lastRenderedPageBreak/>
         <w:t>Riesgos</w:t>
@@ -14237,7 +14240,7 @@
         <w:pStyle w:val="Ttulo1"/>
       </w:pPr>
       <w:bookmarkStart w:id="27" w:name="_Toc357438507"/>
-      <w:bookmarkStart w:id="28" w:name="_Toc357440491"/>
+      <w:bookmarkStart w:id="28" w:name="_Toc357450579"/>
       <w:r>
         <w:lastRenderedPageBreak/>
         <w:t>Gestión de riesgos</w:t>
@@ -15741,7 +15744,7 @@
         <w:jc w:val="both"/>
       </w:pPr>
       <w:bookmarkStart w:id="29" w:name="_Toc357438508"/>
-      <w:bookmarkStart w:id="30" w:name="_Toc357440492"/>
+      <w:bookmarkStart w:id="30" w:name="_Toc357450580"/>
       <w:r>
         <w:lastRenderedPageBreak/>
         <w:t>Planificación</w:t>
@@ -16375,7 +16378,7 @@
         <w:jc w:val="both"/>
       </w:pPr>
       <w:bookmarkStart w:id="31" w:name="_Toc357438509"/>
-      <w:bookmarkStart w:id="32" w:name="_Toc357440493"/>
+      <w:bookmarkStart w:id="32" w:name="_Toc357450581"/>
       <w:r>
         <w:lastRenderedPageBreak/>
         <w:t>Diagrama de plan de fase.</w:t>
@@ -16485,7 +16488,7 @@
         <w:pStyle w:val="Ttulo2"/>
       </w:pPr>
       <w:bookmarkStart w:id="33" w:name="_Toc357438510"/>
-      <w:bookmarkStart w:id="34" w:name="_Toc357440494"/>
+      <w:bookmarkStart w:id="34" w:name="_Toc357450582"/>
       <w:r>
         <w:lastRenderedPageBreak/>
         <w:t>Iteración preliminar</w:t>
@@ -16721,7 +16724,7 @@
         <w:pStyle w:val="Ttulo3"/>
       </w:pPr>
       <w:bookmarkStart w:id="35" w:name="_Toc357438511"/>
-      <w:bookmarkStart w:id="36" w:name="_Toc357440495"/>
+      <w:bookmarkStart w:id="36" w:name="_Toc357450583"/>
       <w:r>
         <w:t>Metas</w:t>
       </w:r>
@@ -16915,7 +16918,7 @@
         <w:pStyle w:val="Ttulo3"/>
       </w:pPr>
       <w:bookmarkStart w:id="37" w:name="_Toc357438512"/>
-      <w:bookmarkStart w:id="38" w:name="_Toc357440496"/>
+      <w:bookmarkStart w:id="38" w:name="_Toc357450584"/>
       <w:r>
         <w:t>Disciplina.</w:t>
       </w:r>
@@ -16960,7 +16963,7 @@
         <w:pStyle w:val="Ttulo3"/>
       </w:pPr>
       <w:bookmarkStart w:id="39" w:name="_Toc357438513"/>
-      <w:bookmarkStart w:id="40" w:name="_Toc357440497"/>
+      <w:bookmarkStart w:id="40" w:name="_Toc357450585"/>
       <w:r>
         <w:t>Hitos especiales.</w:t>
       </w:r>
@@ -17017,7 +17020,7 @@
         <w:pStyle w:val="Ttulo3"/>
       </w:pPr>
       <w:bookmarkStart w:id="41" w:name="_Toc357438514"/>
-      <w:bookmarkStart w:id="42" w:name="_Toc357440498"/>
+      <w:bookmarkStart w:id="42" w:name="_Toc357450586"/>
       <w:r>
         <w:t>Documentos abiertos.</w:t>
       </w:r>
@@ -17239,7 +17242,7 @@
         <w:pStyle w:val="Ttulo3"/>
       </w:pPr>
       <w:bookmarkStart w:id="43" w:name="_Toc357438515"/>
-      <w:bookmarkStart w:id="44" w:name="_Toc357440499"/>
+      <w:bookmarkStart w:id="44" w:name="_Toc357450587"/>
       <w:r>
         <w:t>Riesgos</w:t>
       </w:r>
@@ -18501,7 +18504,7 @@
         <w:pStyle w:val="Ttulo3"/>
       </w:pPr>
       <w:bookmarkStart w:id="45" w:name="_Toc357438516"/>
-      <w:bookmarkStart w:id="46" w:name="_Toc357440500"/>
+      <w:bookmarkStart w:id="46" w:name="_Toc357450588"/>
       <w:r>
         <w:t>Reporte de los casos de uso</w:t>
       </w:r>
@@ -22882,7 +22885,7 @@
         <w:pStyle w:val="Ttulo2"/>
       </w:pPr>
       <w:bookmarkStart w:id="47" w:name="_Toc357438517"/>
-      <w:bookmarkStart w:id="48" w:name="_Toc357440501"/>
+      <w:bookmarkStart w:id="48" w:name="_Toc357450589"/>
       <w:r>
         <w:lastRenderedPageBreak/>
         <w:t>2ª Iteración</w:t>
@@ -23232,7 +23235,7 @@
         <w:pStyle w:val="Ttulo3"/>
       </w:pPr>
       <w:bookmarkStart w:id="49" w:name="_Toc357438518"/>
-      <w:bookmarkStart w:id="50" w:name="_Toc357440502"/>
+      <w:bookmarkStart w:id="50" w:name="_Toc357450590"/>
       <w:r>
         <w:t>Metas</w:t>
       </w:r>
@@ -23350,7 +23353,7 @@
         <w:pStyle w:val="Ttulo3"/>
       </w:pPr>
       <w:bookmarkStart w:id="51" w:name="_Toc357438519"/>
-      <w:bookmarkStart w:id="52" w:name="_Toc357440503"/>
+      <w:bookmarkStart w:id="52" w:name="_Toc357450591"/>
       <w:r>
         <w:t>Disciplina.</w:t>
       </w:r>
@@ -23395,7 +23398,7 @@
         <w:pStyle w:val="Ttulo3"/>
       </w:pPr>
       <w:bookmarkStart w:id="53" w:name="_Toc357438520"/>
-      <w:bookmarkStart w:id="54" w:name="_Toc357440504"/>
+      <w:bookmarkStart w:id="54" w:name="_Toc357450592"/>
       <w:r>
         <w:t>Hitos especiales.</w:t>
       </w:r>
@@ -23526,7 +23529,7 @@
         <w:pStyle w:val="Ttulo3"/>
       </w:pPr>
       <w:bookmarkStart w:id="55" w:name="_Toc357438521"/>
-      <w:bookmarkStart w:id="56" w:name="_Toc357440505"/>
+      <w:bookmarkStart w:id="56" w:name="_Toc357450593"/>
       <w:r>
         <w:t>Requisitos de la iteración.</w:t>
       </w:r>
@@ -23575,7 +23578,7 @@
         <w:pStyle w:val="Ttulo3"/>
       </w:pPr>
       <w:bookmarkStart w:id="57" w:name="_Toc357438522"/>
-      <w:bookmarkStart w:id="58" w:name="_Toc357440506"/>
+      <w:bookmarkStart w:id="58" w:name="_Toc357450594"/>
       <w:r>
         <w:t>Documentos abiertos.</w:t>
       </w:r>
@@ -23803,7 +23806,7 @@
         <w:pStyle w:val="Ttulo3"/>
       </w:pPr>
       <w:bookmarkStart w:id="59" w:name="_Toc357438523"/>
-      <w:bookmarkStart w:id="60" w:name="_Toc357440507"/>
+      <w:bookmarkStart w:id="60" w:name="_Toc357450595"/>
       <w:r>
         <w:t>Riesgos.</w:t>
       </w:r>
@@ -26072,7 +26075,7 @@
         <w:pStyle w:val="Ttulo3"/>
       </w:pPr>
       <w:bookmarkStart w:id="61" w:name="_Toc357438524"/>
-      <w:bookmarkStart w:id="62" w:name="_Toc357440508"/>
+      <w:bookmarkStart w:id="62" w:name="_Toc357450596"/>
       <w:r>
         <w:t>Evaluación.</w:t>
       </w:r>
@@ -26377,7 +26380,7 @@
         <w:pStyle w:val="Ttulo3"/>
       </w:pPr>
       <w:bookmarkStart w:id="63" w:name="_Toc357438525"/>
-      <w:bookmarkStart w:id="64" w:name="_Toc357440509"/>
+      <w:bookmarkStart w:id="64" w:name="_Toc357450597"/>
       <w:r>
         <w:t>Tarjetas CRC.</w:t>
       </w:r>
@@ -27621,7 +27624,7 @@
         <w:pStyle w:val="Ttulo2"/>
       </w:pPr>
       <w:bookmarkStart w:id="65" w:name="_Toc357438526"/>
-      <w:bookmarkStart w:id="66" w:name="_Toc357440510"/>
+      <w:bookmarkStart w:id="66" w:name="_Toc357450598"/>
       <w:r>
         <w:lastRenderedPageBreak/>
         <w:t>3</w:t>
@@ -28025,7 +28028,7 @@
         <w:pStyle w:val="Ttulo3"/>
       </w:pPr>
       <w:bookmarkStart w:id="67" w:name="_Toc357438527"/>
-      <w:bookmarkStart w:id="68" w:name="_Toc357440511"/>
+      <w:bookmarkStart w:id="68" w:name="_Toc357450599"/>
       <w:r>
         <w:t>Metas</w:t>
       </w:r>
@@ -28154,7 +28157,7 @@
         <w:pStyle w:val="Ttulo3"/>
       </w:pPr>
       <w:bookmarkStart w:id="69" w:name="_Toc357438528"/>
-      <w:bookmarkStart w:id="70" w:name="_Toc357440512"/>
+      <w:bookmarkStart w:id="70" w:name="_Toc357450600"/>
       <w:r>
         <w:t>Hitos especiales.</w:t>
       </w:r>
@@ -28224,7 +28227,7 @@
         <w:pStyle w:val="Ttulo3"/>
       </w:pPr>
       <w:bookmarkStart w:id="71" w:name="_Toc357438529"/>
-      <w:bookmarkStart w:id="72" w:name="_Toc357440513"/>
+      <w:bookmarkStart w:id="72" w:name="_Toc357450601"/>
       <w:r>
         <w:lastRenderedPageBreak/>
         <w:t>Do</w:t>
@@ -28576,7 +28579,7 @@
         <w:pStyle w:val="Ttulo3"/>
       </w:pPr>
       <w:bookmarkStart w:id="74" w:name="_Toc357438531"/>
-      <w:bookmarkStart w:id="75" w:name="_Toc357440514"/>
+      <w:bookmarkStart w:id="75" w:name="_Toc357450602"/>
       <w:r>
         <w:t>Riesgos.</w:t>
       </w:r>
@@ -30421,7 +30424,7 @@
         <w:pStyle w:val="Ttulo3"/>
       </w:pPr>
       <w:bookmarkStart w:id="76" w:name="_Toc357438532"/>
-      <w:bookmarkStart w:id="77" w:name="_Toc357440515"/>
+      <w:bookmarkStart w:id="77" w:name="_Toc357450603"/>
       <w:r>
         <w:t>Problemas a resolver.</w:t>
       </w:r>
@@ -30508,7 +30511,7 @@
         <w:pStyle w:val="Ttulo3"/>
       </w:pPr>
       <w:bookmarkStart w:id="78" w:name="_Toc357438533"/>
-      <w:bookmarkStart w:id="79" w:name="_Toc357440516"/>
+      <w:bookmarkStart w:id="79" w:name="_Toc357450604"/>
       <w:r>
         <w:lastRenderedPageBreak/>
         <w:t>Asignación de recursos.</w:t>
@@ -30843,7 +30846,7 @@
         <w:pStyle w:val="Ttulo3"/>
       </w:pPr>
       <w:bookmarkStart w:id="80" w:name="_Toc357438534"/>
-      <w:bookmarkStart w:id="81" w:name="_Toc357440517"/>
+      <w:bookmarkStart w:id="81" w:name="_Toc357450605"/>
       <w:r>
         <w:t>Evaluación.</w:t>
       </w:r>
@@ -31064,7 +31067,7 @@
         <w:pStyle w:val="Ttulo3"/>
       </w:pPr>
       <w:bookmarkStart w:id="82" w:name="_Toc357438535"/>
-      <w:bookmarkStart w:id="83" w:name="_Toc357440518"/>
+      <w:bookmarkStart w:id="83" w:name="_Toc357450606"/>
       <w:r>
         <w:t>Comentarios adicionales.</w:t>
       </w:r>
@@ -31104,7 +31107,7 @@
         <w:pStyle w:val="Ttulo2"/>
       </w:pPr>
       <w:bookmarkStart w:id="84" w:name="_Toc357438536"/>
-      <w:bookmarkStart w:id="85" w:name="_Toc357440519"/>
+      <w:bookmarkStart w:id="85" w:name="_Toc357450607"/>
       <w:r>
         <w:lastRenderedPageBreak/>
         <w:t>4ª Iteración</w:t>
@@ -31423,7 +31426,7 @@
         <w:pStyle w:val="Ttulo3"/>
       </w:pPr>
       <w:bookmarkStart w:id="86" w:name="_Toc357438537"/>
-      <w:bookmarkStart w:id="87" w:name="_Toc357440520"/>
+      <w:bookmarkStart w:id="87" w:name="_Toc357450608"/>
       <w:r>
         <w:t>Metas</w:t>
       </w:r>
@@ -31527,7 +31530,7 @@
         <w:pStyle w:val="Ttulo3"/>
       </w:pPr>
       <w:bookmarkStart w:id="88" w:name="_Toc357438538"/>
-      <w:bookmarkStart w:id="89" w:name="_Toc357440521"/>
+      <w:bookmarkStart w:id="89" w:name="_Toc357450609"/>
       <w:r>
         <w:t>Hitos especiales.</w:t>
       </w:r>
@@ -31636,7 +31639,7 @@
         <w:pStyle w:val="Ttulo3"/>
       </w:pPr>
       <w:bookmarkStart w:id="90" w:name="_Toc357438539"/>
-      <w:bookmarkStart w:id="91" w:name="_Toc357440522"/>
+      <w:bookmarkStart w:id="91" w:name="_Toc357450610"/>
       <w:r>
         <w:lastRenderedPageBreak/>
         <w:t>Documentos actualizados.</w:t>
@@ -32050,7 +32053,7 @@
         <w:pStyle w:val="Ttulo3"/>
       </w:pPr>
       <w:bookmarkStart w:id="92" w:name="_Toc357438540"/>
-      <w:bookmarkStart w:id="93" w:name="_Toc357440523"/>
+      <w:bookmarkStart w:id="93" w:name="_Toc357450611"/>
       <w:r>
         <w:t>Riesgos.</w:t>
       </w:r>
@@ -33426,7 +33429,7 @@
         <w:pStyle w:val="Ttulo3"/>
       </w:pPr>
       <w:bookmarkStart w:id="94" w:name="_Toc357438541"/>
-      <w:bookmarkStart w:id="95" w:name="_Toc357440524"/>
+      <w:bookmarkStart w:id="95" w:name="_Toc357450612"/>
       <w:r>
         <w:t>Problemas a resolver.</w:t>
       </w:r>
@@ -33464,7 +33467,7 @@
         <w:pStyle w:val="Ttulo3"/>
       </w:pPr>
       <w:bookmarkStart w:id="96" w:name="_Toc357438542"/>
-      <w:bookmarkStart w:id="97" w:name="_Toc357440525"/>
+      <w:bookmarkStart w:id="97" w:name="_Toc357450613"/>
       <w:r>
         <w:t>Asignación de recursos.</w:t>
       </w:r>
@@ -33810,7 +33813,7 @@
         <w:pStyle w:val="Ttulo3"/>
       </w:pPr>
       <w:bookmarkStart w:id="98" w:name="_Toc357438543"/>
-      <w:bookmarkStart w:id="99" w:name="_Toc357440526"/>
+      <w:bookmarkStart w:id="99" w:name="_Toc357450614"/>
       <w:r>
         <w:lastRenderedPageBreak/>
         <w:t>Evaluación.</w:t>
@@ -34005,7 +34008,7 @@
         <w:pStyle w:val="Ttulo3"/>
       </w:pPr>
       <w:bookmarkStart w:id="100" w:name="_Toc357438544"/>
-      <w:bookmarkStart w:id="101" w:name="_Toc357440527"/>
+      <w:bookmarkStart w:id="101" w:name="_Toc357450615"/>
       <w:r>
         <w:t>Tarjetas CRC.</w:t>
       </w:r>
@@ -35972,7 +35975,7 @@
         <w:tab/>
       </w:r>
       <w:bookmarkStart w:id="102" w:name="_Toc357438545"/>
-      <w:bookmarkStart w:id="103" w:name="_Toc357440528"/>
+      <w:bookmarkStart w:id="103" w:name="_Toc357450616"/>
       <w:r>
         <w:t>Diagramas</w:t>
       </w:r>
@@ -35992,7 +35995,7 @@
       <w:pPr>
         <w:pStyle w:val="Ttulo2"/>
       </w:pPr>
-      <w:bookmarkStart w:id="105" w:name="_Toc357440529"/>
+      <w:bookmarkStart w:id="105" w:name="_Toc357450617"/>
       <w:r>
         <w:t>Diagrama de Clases</w:t>
       </w:r>
@@ -36100,7 +36103,7 @@
         <w:pStyle w:val="Ttulo2"/>
       </w:pPr>
       <w:bookmarkStart w:id="106" w:name="_Toc357438547"/>
-      <w:bookmarkStart w:id="107" w:name="_Toc357440530"/>
+      <w:bookmarkStart w:id="107" w:name="_Toc357450618"/>
       <w:r>
         <w:lastRenderedPageBreak/>
         <w:t>Diagramas de flujo</w:t>
@@ -36112,7 +36115,7 @@
       <w:pPr>
         <w:pStyle w:val="Ttulo3"/>
       </w:pPr>
-      <w:bookmarkStart w:id="108" w:name="_Toc357440531"/>
+      <w:bookmarkStart w:id="108" w:name="_Toc357450619"/>
       <w:r>
         <w:t>Diagrama de flujo UC1: Prestar</w:t>
       </w:r>
@@ -36293,7 +36296,7 @@
       <w:pPr>
         <w:pStyle w:val="Ttulo3"/>
       </w:pPr>
-      <w:bookmarkStart w:id="109" w:name="_Toc357440532"/>
+      <w:bookmarkStart w:id="109" w:name="_Toc357450620"/>
       <w:r>
         <w:t xml:space="preserve">Diagrama de flujo UC2: </w:t>
       </w:r>
@@ -36380,7 +36383,7 @@
           <w:b/>
         </w:rPr>
       </w:pPr>
-      <w:bookmarkStart w:id="110" w:name="_Toc357440533"/>
+      <w:bookmarkStart w:id="110" w:name="_Toc357450621"/>
       <w:r>
         <w:t>Diagrama de flujo UC3</w:t>
       </w:r>
@@ -36474,7 +36477,7 @@
       <w:pPr>
         <w:pStyle w:val="Ttulo3"/>
       </w:pPr>
-      <w:bookmarkStart w:id="111" w:name="_Toc357440534"/>
+      <w:bookmarkStart w:id="111" w:name="_Toc357450622"/>
       <w:r>
         <w:lastRenderedPageBreak/>
         <w:t xml:space="preserve">Diagrama de flujo UC4: </w:t>
@@ -36559,7 +36562,7 @@
       <w:pPr>
         <w:pStyle w:val="Ttulo3"/>
       </w:pPr>
-      <w:bookmarkStart w:id="112" w:name="_Toc357440535"/>
+      <w:bookmarkStart w:id="112" w:name="_Toc357450623"/>
       <w:r>
         <w:t xml:space="preserve">Diagrama de flujo UC5: </w:t>
       </w:r>
@@ -36654,7 +36657,7 @@
       <w:pPr>
         <w:pStyle w:val="Ttulo3"/>
       </w:pPr>
-      <w:bookmarkStart w:id="113" w:name="_Toc357440536"/>
+      <w:bookmarkStart w:id="113" w:name="_Toc357450624"/>
       <w:r>
         <w:t xml:space="preserve">Diagrama de flujo UC6: </w:t>
       </w:r>
@@ -36759,7 +36762,7 @@
       <w:pPr>
         <w:pStyle w:val="Ttulo3"/>
       </w:pPr>
-      <w:bookmarkStart w:id="114" w:name="_Toc357440537"/>
+      <w:bookmarkStart w:id="114" w:name="_Toc357450625"/>
       <w:r>
         <w:t xml:space="preserve">Diagrama de flujo UC7: </w:t>
       </w:r>
@@ -36832,7 +36835,7 @@
       <w:pPr>
         <w:pStyle w:val="Ttulo3"/>
       </w:pPr>
-      <w:bookmarkStart w:id="115" w:name="_Toc357440538"/>
+      <w:bookmarkStart w:id="115" w:name="_Toc357450626"/>
       <w:r>
         <w:lastRenderedPageBreak/>
         <w:t xml:space="preserve">Diagrama de flujo UC8: </w:t>
@@ -36901,7 +36904,7 @@
       <w:pPr>
         <w:pStyle w:val="Ttulo3"/>
       </w:pPr>
-      <w:bookmarkStart w:id="116" w:name="_Toc357440539"/>
+      <w:bookmarkStart w:id="116" w:name="_Toc357450627"/>
       <w:r>
         <w:t xml:space="preserve">Diagrama de flujo UC9: </w:t>
       </w:r>
@@ -36969,7 +36972,7 @@
       <w:pPr>
         <w:pStyle w:val="Ttulo3"/>
       </w:pPr>
-      <w:bookmarkStart w:id="117" w:name="_Toc357440540"/>
+      <w:bookmarkStart w:id="117" w:name="_Toc357450628"/>
       <w:r>
         <w:lastRenderedPageBreak/>
         <w:t xml:space="preserve">Diagrama de flujo UC10: </w:t>
@@ -37038,7 +37041,7 @@
       <w:pPr>
         <w:pStyle w:val="Ttulo3"/>
       </w:pPr>
-      <w:bookmarkStart w:id="118" w:name="_Toc357440541"/>
+      <w:bookmarkStart w:id="118" w:name="_Toc357450629"/>
       <w:r>
         <w:t xml:space="preserve">Diagrama de flujo UC11: </w:t>
       </w:r>
@@ -37218,24 +37221,14 @@
           <w:r>
             <w:t xml:space="preserve"> | </w:t>
           </w:r>
-          <w:r>
-            <w:fldChar w:fldCharType="begin"/>
-          </w:r>
-          <w:r>
-            <w:instrText xml:space="preserve"> STYLEREF  "1"  </w:instrText>
-          </w:r>
-          <w:r>
-            <w:fldChar w:fldCharType="separate"/>
-          </w:r>
-          <w:r>
-            <w:rPr>
-              <w:noProof/>
-            </w:rPr>
-            <w:t>Diagramas</w:t>
-          </w:r>
-          <w:r>
-            <w:fldChar w:fldCharType="end"/>
-          </w:r>
+          <w:fldSimple w:instr=" STYLEREF  &quot;1&quot;  ">
+            <w:r>
+              <w:rPr>
+                <w:noProof/>
+              </w:rPr>
+              <w:t>Diagramas</w:t>
+            </w:r>
+          </w:fldSimple>
         </w:p>
       </w:tc>
       <w:tc>
@@ -44966,7 +44959,7 @@
 </file>
 
 <file path=customXml/itemProps1.xml><?xml version="1.0" encoding="utf-8"?>
-<ds:datastoreItem xmlns:ds="http://schemas.openxmlformats.org/officeDocument/2006/customXml" ds:itemID="{64DD3861-DE6E-40D3-8AED-6C757359AEA4}">
+<ds:datastoreItem xmlns:ds="http://schemas.openxmlformats.org/officeDocument/2006/customXml" ds:itemID="{C90B87EB-A4BC-428F-ADB7-7BA2A7902529}">
   <ds:schemaRefs>
     <ds:schemaRef ds:uri="http://schemas.openxmlformats.org/officeDocument/2006/bibliography"/>
   </ds:schemaRefs>

</xml_diff>